<commit_message>
Update CMake, Help, User manual, license
</commit_message>
<xml_diff>
--- a/user_manual.docx
+++ b/user_manual.docx
@@ -1,6 +1,6 @@
 
 <file path=word/document.xml><?xml version="1.0" encoding="utf-8"?>
-<w:document xmlns:wpc="http://schemas.microsoft.com/office/word/2010/wordprocessingCanvas" xmlns:mo="http://schemas.microsoft.com/office/mac/office/2008/main" xmlns:mc="http://schemas.openxmlformats.org/markup-compatibility/2006" xmlns:mv="urn:schemas-microsoft-com:mac:vml" xmlns:o="urn:schemas-microsoft-com:office:office" xmlns:r="http://schemas.openxmlformats.org/officeDocument/2006/relationships" xmlns:m="http://schemas.openxmlformats.org/officeDocument/2006/math" xmlns:v="urn:schemas-microsoft-com:vml" xmlns:wp14="http://schemas.microsoft.com/office/word/2010/wordprocessingDrawing" xmlns:wp="http://schemas.openxmlformats.org/drawingml/2006/wordprocessingDrawing" xmlns:w10="urn:schemas-microsoft-com:office:word" xmlns:w="http://schemas.openxmlformats.org/wordprocessingml/2006/main" xmlns:w14="http://schemas.microsoft.com/office/word/2010/wordml" xmlns:w15="http://schemas.microsoft.com/office/word/2012/wordml" xmlns:wpg="http://schemas.microsoft.com/office/word/2010/wordprocessingGroup" xmlns:wpi="http://schemas.microsoft.com/office/word/2010/wordprocessingInk" xmlns:wne="http://schemas.microsoft.com/office/word/2006/wordml" xmlns:wps="http://schemas.microsoft.com/office/word/2010/wordprocessingShape" mc:Ignorable="w14 w15 wp14">
+<w:document xmlns:wpc="http://schemas.microsoft.com/office/word/2010/wordprocessingCanvas" xmlns:cx="http://schemas.microsoft.com/office/drawing/2014/chartex" xmlns:cx1="http://schemas.microsoft.com/office/drawing/2015/9/8/chartex" xmlns:cx2="http://schemas.microsoft.com/office/drawing/2015/10/21/chartex" xmlns:cx3="http://schemas.microsoft.com/office/drawing/2016/5/9/chartex" xmlns:cx4="http://schemas.microsoft.com/office/drawing/2016/5/10/chartex" xmlns:cx5="http://schemas.microsoft.com/office/drawing/2016/5/11/chartex" xmlns:cx6="http://schemas.microsoft.com/office/drawing/2016/5/12/chartex" xmlns:cx7="http://schemas.microsoft.com/office/drawing/2016/5/13/chartex" xmlns:cx8="http://schemas.microsoft.com/office/drawing/2016/5/14/chartex" xmlns:mc="http://schemas.openxmlformats.org/markup-compatibility/2006" xmlns:aink="http://schemas.microsoft.com/office/drawing/2016/ink" xmlns:am3d="http://schemas.microsoft.com/office/drawing/2017/model3d" xmlns:o="urn:schemas-microsoft-com:office:office" xmlns:oel="http://schemas.microsoft.com/office/2019/extlst" xmlns:r="http://schemas.openxmlformats.org/officeDocument/2006/relationships" xmlns:m="http://schemas.openxmlformats.org/officeDocument/2006/math" xmlns:v="urn:schemas-microsoft-com:vml" xmlns:wp14="http://schemas.microsoft.com/office/word/2010/wordprocessingDrawing" xmlns:wp="http://schemas.openxmlformats.org/drawingml/2006/wordprocessingDrawing" xmlns:w10="urn:schemas-microsoft-com:office:word" xmlns:w="http://schemas.openxmlformats.org/wordprocessingml/2006/main" xmlns:w14="http://schemas.microsoft.com/office/word/2010/wordml" xmlns:w15="http://schemas.microsoft.com/office/word/2012/wordml" xmlns:w16cex="http://schemas.microsoft.com/office/word/2018/wordml/cex" xmlns:w16cid="http://schemas.microsoft.com/office/word/2016/wordml/cid" xmlns:w16="http://schemas.microsoft.com/office/word/2018/wordml" xmlns:w16sdtdh="http://schemas.microsoft.com/office/word/2020/wordml/sdtdatahash" xmlns:w16se="http://schemas.microsoft.com/office/word/2015/wordml/symex" xmlns:wpg="http://schemas.microsoft.com/office/word/2010/wordprocessingGroup" xmlns:wpi="http://schemas.microsoft.com/office/word/2010/wordprocessingInk" xmlns:wne="http://schemas.microsoft.com/office/word/2006/wordml" xmlns:wps="http://schemas.microsoft.com/office/word/2010/wordprocessingShape" mc:Ignorable="w14 w15 w16se w16cid w16 w16cex w16sdtdh wp14">
   <w:body>
     <w:p>
       <w:pPr>
@@ -307,8 +307,19 @@
       <w:pPr>
         <w:jc w:val="center"/>
       </w:pPr>
-      <w:r>
-        <w:t>December, 2015</w:t>
+      <w:proofErr w:type="gramStart"/>
+      <w:r>
+        <w:t>July</w:t>
+      </w:r>
+      <w:r>
+        <w:t>,</w:t>
+      </w:r>
+      <w:proofErr w:type="gramEnd"/>
+      <w:r>
+        <w:t xml:space="preserve"> 20</w:t>
+      </w:r>
+      <w:r>
+        <w:t>24</w:t>
       </w:r>
     </w:p>
     <w:p>
@@ -340,7 +351,15 @@
         <w:jc w:val="both"/>
       </w:pPr>
       <w:r>
-        <w:t>CSIRO Open Source Software License Agreement (GPLv3)</w:t>
+        <w:t xml:space="preserve">CSIRO </w:t>
+      </w:r>
+      <w:proofErr w:type="gramStart"/>
+      <w:r>
+        <w:t>Open Source</w:t>
+      </w:r>
+      <w:proofErr w:type="gramEnd"/>
+      <w:r>
+        <w:t xml:space="preserve"> Software License Agreement (GPLv3)</w:t>
       </w:r>
     </w:p>
     <w:p>
@@ -400,8 +419,13 @@
       </w:r>
       <w:r>
         <w:tab/>
-        <w:t>THE REPLACEMENT OF THE SOFTWARE, THE SUPPLY OF EQUIVALENT SOFTWARE, OR SUPPLYING RELEVANT SERVICES AGAIN;</w:t>
-      </w:r>
+        <w:t xml:space="preserve">THE REPLACEMENT OF THE SOFTWARE, THE SUPPLY OF EQUIVALENT SOFTWARE, OR SUPPLYING RELEVANT SERVICES </w:t>
+      </w:r>
+      <w:proofErr w:type="gramStart"/>
+      <w:r>
+        <w:t>AGAIN;</w:t>
+      </w:r>
+      <w:proofErr w:type="gramEnd"/>
     </w:p>
     <w:p>
       <w:pPr>
@@ -412,8 +436,13 @@
       </w:r>
       <w:r>
         <w:tab/>
-        <w:t>THE REPAIR OF THE SOFTWARE;</w:t>
-      </w:r>
+        <w:t xml:space="preserve">THE REPAIR OF THE </w:t>
+      </w:r>
+      <w:proofErr w:type="gramStart"/>
+      <w:r>
+        <w:t>SOFTWARE;</w:t>
+      </w:r>
+      <w:proofErr w:type="gramEnd"/>
     </w:p>
     <w:p>
       <w:pPr>
@@ -432,7 +461,15 @@
         <w:jc w:val="both"/>
       </w:pPr>
       <w:r>
-        <w:t>IN THIS CLAUSE, CSIRO INCLUDES ANY THIRD PARTY AUTHOR OR OWNER OF ANY PART OF THE SOFTWARE OR MATERIAL DISTRIBUTED WITH IT.  CSIRO MAY ENFORCE ANY RIGHTS ON BEHALF OF THE RELEVANT THIRD PARTY.</w:t>
+        <w:t xml:space="preserve">IN THIS CLAUSE, CSIRO INCLUDES ANY </w:t>
+      </w:r>
+      <w:proofErr w:type="gramStart"/>
+      <w:r>
+        <w:t>THIRD PARTY</w:t>
+      </w:r>
+      <w:proofErr w:type="gramEnd"/>
+      <w:r>
+        <w:t xml:space="preserve"> AUTHOR OR OWNER OF ANY PART OF THE SOFTWARE OR MATERIAL DISTRIBUTED WITH IT.  CSIRO MAY ENFORCE ANY RIGHTS ON BEHALF OF THE RELEVANT THIRD PARTY.</w:t>
       </w:r>
     </w:p>
     <w:p>
@@ -449,7 +486,23 @@
         <w:jc w:val="both"/>
       </w:pPr>
       <w:r>
-        <w:t>The following third party components are distributed with the Software.  You agree to comply with the license terms for these components as part of accessing the Software.  Other third party software may also be identified in separate files distributed with the Software.</w:t>
+        <w:t xml:space="preserve">The following </w:t>
+      </w:r>
+      <w:proofErr w:type="gramStart"/>
+      <w:r>
+        <w:t>third party</w:t>
+      </w:r>
+      <w:proofErr w:type="gramEnd"/>
+      <w:r>
+        <w:t xml:space="preserve"> components are distributed with the Software.  You agree to comply with the license terms for these components as part of accessing the Software.  Other </w:t>
+      </w:r>
+      <w:proofErr w:type="gramStart"/>
+      <w:r>
+        <w:t>third party</w:t>
+      </w:r>
+      <w:proofErr w:type="gramEnd"/>
+      <w:r>
+        <w:t xml:space="preserve"> software may also be identified in separate files distributed with the Software.</w:t>
       </w:r>
     </w:p>
     <w:p>
@@ -464,8 +517,13 @@
       <w:pPr>
         <w:jc w:val="both"/>
       </w:pPr>
-      <w:r>
-        <w:t>R : A Computer Language for Statistical Data Analysis version 3.0.1</w:t>
+      <w:proofErr w:type="gramStart"/>
+      <w:r>
+        <w:t>R :</w:t>
+      </w:r>
+      <w:proofErr w:type="gramEnd"/>
+      <w:r>
+        <w:t xml:space="preserve"> A Computer Language for Statistical Data Analysis version 3.0.1</w:t>
       </w:r>
     </w:p>
     <w:p>
@@ -524,6 +582,35 @@
       </w:pPr>
       <w:r>
         <w:t>This software is licensed under GNU LGPL (http://www.gnu.org/licenses/lgpl.html)</w:t>
+      </w:r>
+    </w:p>
+    <w:p>
+      <w:pPr>
+        <w:jc w:val="both"/>
+      </w:pPr>
+    </w:p>
+    <w:p>
+      <w:pPr>
+        <w:jc w:val="both"/>
+      </w:pPr>
+      <w:r>
+        <w:t>sse2neon (https://github.com/DLTcollab/sse2neon)</w:t>
+      </w:r>
+    </w:p>
+    <w:p>
+      <w:pPr>
+        <w:jc w:val="both"/>
+      </w:pPr>
+      <w:r>
+        <w:t>Copyright (c) 2015-2024 SSE2NEON Contributors</w:t>
+      </w:r>
+    </w:p>
+    <w:p>
+      <w:pPr>
+        <w:jc w:val="both"/>
+      </w:pPr>
+      <w:r>
+        <w:t>This software is licensed under the MIT License</w:t>
       </w:r>
     </w:p>
     <w:p>
@@ -623,23 +710,28 @@
     <w:p>
       <w:pPr>
         <w:jc w:val="both"/>
-      </w:pPr>
-    </w:p>
-    <w:p>
-      <w:pPr>
-        <w:jc w:val="both"/>
         <w:rPr>
           <w:b/>
           <w:sz w:val="28"/>
           <w:szCs w:val="28"/>
         </w:rPr>
       </w:pPr>
-      <w:r>
+    </w:p>
+    <w:p>
+      <w:pPr>
+        <w:jc w:val="both"/>
         <w:rPr>
           <w:b/>
           <w:sz w:val="28"/>
           <w:szCs w:val="28"/>
         </w:rPr>
+      </w:pPr>
+      <w:r>
+        <w:rPr>
+          <w:b/>
+          <w:sz w:val="28"/>
+          <w:szCs w:val="28"/>
+        </w:rPr>
         <w:t>Installation of the software</w:t>
       </w:r>
     </w:p>
@@ -671,18 +763,29 @@
       </w:r>
       <w:proofErr w:type="spellEnd"/>
       <w:r>
+        <w:t xml:space="preserve"> and MacOS platform. </w:t>
+      </w:r>
+      <w:r>
+        <w:t>You need to have C++ compiler</w:t>
+      </w:r>
+      <w:r>
         <w:t xml:space="preserve"> and </w:t>
       </w:r>
       <w:proofErr w:type="spellStart"/>
       <w:r>
-        <w:t>MacOS</w:t>
+        <w:t>CMake</w:t>
       </w:r>
       <w:proofErr w:type="spellEnd"/>
       <w:r>
-        <w:t xml:space="preserve"> platform. </w:t>
-      </w:r>
-      <w:r>
-        <w:t xml:space="preserve">You need to have C++ compiler installed in the machine in order to compile the source codes. The </w:t>
+        <w:t xml:space="preserve"> installed in the machine </w:t>
+      </w:r>
+      <w:proofErr w:type="gramStart"/>
+      <w:r>
+        <w:t>in order to</w:t>
+      </w:r>
+      <w:proofErr w:type="gramEnd"/>
+      <w:r>
+        <w:t xml:space="preserve"> compile the source codes. The </w:t>
       </w:r>
       <w:r>
         <w:t xml:space="preserve">compilation </w:t>
@@ -693,6 +796,31 @@
     </w:p>
     <w:p>
       <w:pPr>
+        <w:jc w:val="both"/>
+      </w:pPr>
+      <w:r>
+        <w:t xml:space="preserve">To compile </w:t>
+      </w:r>
+      <w:r>
+        <w:rPr>
+          <w:b/>
+          <w:bCs/>
+        </w:rPr>
+        <w:t>HAL2</w:t>
+      </w:r>
+      <w:r>
+        <w:t xml:space="preserve"> and </w:t>
+      </w:r>
+      <w:r>
+        <w:rPr>
+          <w:b/>
+          <w:bCs/>
+        </w:rPr>
+        <w:t>HAS2</w:t>
+      </w:r>
+    </w:p>
+    <w:p>
+      <w:pPr>
         <w:pStyle w:val="NoSpacing"/>
         <w:pBdr>
           <w:top w:val="single" w:sz="4" w:space="1" w:color="auto"/>
@@ -730,106 +858,230 @@
           <w:sz w:val="18"/>
           <w:szCs w:val="18"/>
         </w:rPr>
-        <w:t xml:space="preserve"> HAL_HAS_</w:t>
-      </w:r>
-      <w:r>
-        <w:rPr>
-          <w:rFonts w:ascii="Courier New" w:hAnsi="Courier New" w:cs="Courier New"/>
-          <w:sz w:val="18"/>
-          <w:szCs w:val="18"/>
-        </w:rPr>
-        <w:t>2</w:t>
-      </w:r>
-      <w:r>
-        <w:rPr>
-          <w:rFonts w:ascii="Courier New" w:hAnsi="Courier New" w:cs="Courier New"/>
-          <w:sz w:val="18"/>
-          <w:szCs w:val="18"/>
-        </w:rPr>
-        <w:t>.</w:t>
-      </w:r>
-      <w:r>
-        <w:rPr>
-          <w:rFonts w:ascii="Courier New" w:hAnsi="Courier New" w:cs="Courier New"/>
-          <w:sz w:val="18"/>
-          <w:szCs w:val="18"/>
-        </w:rPr>
-        <w:t>6</w:t>
-      </w:r>
-      <w:r>
-        <w:rPr>
-          <w:rFonts w:ascii="Courier New" w:hAnsi="Courier New" w:cs="Courier New"/>
-          <w:sz w:val="18"/>
-          <w:szCs w:val="18"/>
-        </w:rPr>
-        <w:t>.tar.gz</w:t>
-      </w:r>
-    </w:p>
-    <w:p>
-      <w:pPr>
-        <w:pStyle w:val="NoSpacing"/>
-        <w:pBdr>
-          <w:top w:val="single" w:sz="4" w:space="1" w:color="auto"/>
-          <w:left w:val="single" w:sz="4" w:space="4" w:color="auto"/>
-          <w:bottom w:val="single" w:sz="4" w:space="1" w:color="auto"/>
-          <w:right w:val="single" w:sz="4" w:space="4" w:color="auto"/>
-        </w:pBdr>
-        <w:rPr>
-          <w:rFonts w:ascii="Courier New" w:hAnsi="Courier New" w:cs="Courier New"/>
-          <w:sz w:val="18"/>
-          <w:szCs w:val="18"/>
-        </w:rPr>
-      </w:pPr>
-    </w:p>
-    <w:p>
-      <w:pPr>
-        <w:pStyle w:val="NoSpacing"/>
-        <w:pBdr>
-          <w:top w:val="single" w:sz="4" w:space="1" w:color="auto"/>
-          <w:left w:val="single" w:sz="4" w:space="4" w:color="auto"/>
-          <w:bottom w:val="single" w:sz="4" w:space="1" w:color="auto"/>
-          <w:right w:val="single" w:sz="4" w:space="4" w:color="auto"/>
-        </w:pBdr>
-        <w:rPr>
-          <w:rFonts w:ascii="Courier New" w:hAnsi="Courier New" w:cs="Courier New"/>
-          <w:sz w:val="18"/>
-          <w:szCs w:val="18"/>
-        </w:rPr>
-      </w:pPr>
-      <w:r>
-        <w:rPr>
-          <w:rFonts w:ascii="Courier New" w:hAnsi="Courier New" w:cs="Courier New"/>
-          <w:sz w:val="18"/>
-          <w:szCs w:val="18"/>
-        </w:rPr>
-        <w:t>$ cd HAL_HAS_</w:t>
-      </w:r>
-      <w:r>
-        <w:rPr>
-          <w:rFonts w:ascii="Courier New" w:hAnsi="Courier New" w:cs="Courier New"/>
-          <w:sz w:val="18"/>
-          <w:szCs w:val="18"/>
-        </w:rPr>
-        <w:t>2</w:t>
-      </w:r>
-      <w:r>
-        <w:rPr>
-          <w:rFonts w:ascii="Courier New" w:hAnsi="Courier New" w:cs="Courier New"/>
-          <w:sz w:val="18"/>
-          <w:szCs w:val="18"/>
-        </w:rPr>
-        <w:t>.</w:t>
-      </w:r>
-      <w:r>
-        <w:rPr>
-          <w:rFonts w:ascii="Courier New" w:hAnsi="Courier New" w:cs="Courier New"/>
-          <w:sz w:val="18"/>
-          <w:szCs w:val="18"/>
-        </w:rPr>
-        <w:t>6</w:t>
-      </w:r>
-      <w:bookmarkStart w:id="0" w:name="_GoBack"/>
-      <w:bookmarkEnd w:id="0"/>
+        <w:t xml:space="preserve"> </w:t>
+      </w:r>
+      <w:r>
+        <w:rPr>
+          <w:rFonts w:ascii="Courier New" w:hAnsi="Courier New" w:cs="Courier New"/>
+          <w:sz w:val="18"/>
+          <w:szCs w:val="18"/>
+        </w:rPr>
+        <w:t>Hal-Has2-2.7.tar.gz</w:t>
+      </w:r>
+    </w:p>
+    <w:p>
+      <w:pPr>
+        <w:pStyle w:val="NoSpacing"/>
+        <w:pBdr>
+          <w:top w:val="single" w:sz="4" w:space="1" w:color="auto"/>
+          <w:left w:val="single" w:sz="4" w:space="4" w:color="auto"/>
+          <w:bottom w:val="single" w:sz="4" w:space="1" w:color="auto"/>
+          <w:right w:val="single" w:sz="4" w:space="4" w:color="auto"/>
+        </w:pBdr>
+        <w:rPr>
+          <w:rFonts w:ascii="Courier New" w:hAnsi="Courier New" w:cs="Courier New"/>
+          <w:sz w:val="18"/>
+          <w:szCs w:val="18"/>
+        </w:rPr>
+      </w:pPr>
+    </w:p>
+    <w:p>
+      <w:pPr>
+        <w:pStyle w:val="NoSpacing"/>
+        <w:pBdr>
+          <w:top w:val="single" w:sz="4" w:space="1" w:color="auto"/>
+          <w:left w:val="single" w:sz="4" w:space="4" w:color="auto"/>
+          <w:bottom w:val="single" w:sz="4" w:space="1" w:color="auto"/>
+          <w:right w:val="single" w:sz="4" w:space="4" w:color="auto"/>
+        </w:pBdr>
+        <w:rPr>
+          <w:rFonts w:ascii="Courier New" w:hAnsi="Courier New" w:cs="Courier New"/>
+          <w:sz w:val="18"/>
+          <w:szCs w:val="18"/>
+        </w:rPr>
+      </w:pPr>
+      <w:r>
+        <w:rPr>
+          <w:rFonts w:ascii="Courier New" w:hAnsi="Courier New" w:cs="Courier New"/>
+          <w:sz w:val="18"/>
+          <w:szCs w:val="18"/>
+        </w:rPr>
+        <w:t xml:space="preserve">$ cd </w:t>
+      </w:r>
+      <w:r>
+        <w:rPr>
+          <w:rFonts w:ascii="Courier New" w:hAnsi="Courier New" w:cs="Courier New"/>
+          <w:sz w:val="18"/>
+          <w:szCs w:val="18"/>
+        </w:rPr>
+        <w:t>Hal-Has2-2.7</w:t>
+      </w:r>
+    </w:p>
+    <w:p>
+      <w:pPr>
+        <w:pStyle w:val="NoSpacing"/>
+        <w:pBdr>
+          <w:top w:val="single" w:sz="4" w:space="1" w:color="auto"/>
+          <w:left w:val="single" w:sz="4" w:space="4" w:color="auto"/>
+          <w:bottom w:val="single" w:sz="4" w:space="1" w:color="auto"/>
+          <w:right w:val="single" w:sz="4" w:space="4" w:color="auto"/>
+        </w:pBdr>
+        <w:rPr>
+          <w:rFonts w:ascii="Courier New" w:hAnsi="Courier New" w:cs="Courier New"/>
+          <w:sz w:val="18"/>
+          <w:szCs w:val="18"/>
+        </w:rPr>
+      </w:pPr>
+    </w:p>
+    <w:p>
+      <w:pPr>
+        <w:pStyle w:val="NoSpacing"/>
+        <w:pBdr>
+          <w:top w:val="single" w:sz="4" w:space="1" w:color="auto"/>
+          <w:left w:val="single" w:sz="4" w:space="4" w:color="auto"/>
+          <w:bottom w:val="single" w:sz="4" w:space="1" w:color="auto"/>
+          <w:right w:val="single" w:sz="4" w:space="4" w:color="auto"/>
+        </w:pBdr>
+        <w:rPr>
+          <w:rFonts w:ascii="Courier New" w:hAnsi="Courier New" w:cs="Courier New"/>
+          <w:sz w:val="18"/>
+          <w:szCs w:val="18"/>
+        </w:rPr>
+      </w:pPr>
+      <w:r>
+        <w:rPr>
+          <w:rFonts w:ascii="Courier New" w:hAnsi="Courier New" w:cs="Courier New"/>
+          <w:sz w:val="18"/>
+          <w:szCs w:val="18"/>
+        </w:rPr>
+        <w:t xml:space="preserve">$ </w:t>
+      </w:r>
+      <w:proofErr w:type="spellStart"/>
+      <w:r>
+        <w:rPr>
+          <w:rFonts w:ascii="Courier New" w:hAnsi="Courier New" w:cs="Courier New"/>
+          <w:sz w:val="18"/>
+          <w:szCs w:val="18"/>
+        </w:rPr>
+        <w:t>mkdir</w:t>
+      </w:r>
+      <w:proofErr w:type="spellEnd"/>
+      <w:r>
+        <w:rPr>
+          <w:rFonts w:ascii="Courier New" w:hAnsi="Courier New" w:cs="Courier New"/>
+          <w:sz w:val="18"/>
+          <w:szCs w:val="18"/>
+        </w:rPr>
+        <w:t xml:space="preserve"> build</w:t>
+      </w:r>
+    </w:p>
+    <w:p>
+      <w:pPr>
+        <w:pStyle w:val="NoSpacing"/>
+        <w:pBdr>
+          <w:top w:val="single" w:sz="4" w:space="1" w:color="auto"/>
+          <w:left w:val="single" w:sz="4" w:space="4" w:color="auto"/>
+          <w:bottom w:val="single" w:sz="4" w:space="1" w:color="auto"/>
+          <w:right w:val="single" w:sz="4" w:space="4" w:color="auto"/>
+        </w:pBdr>
+        <w:rPr>
+          <w:rFonts w:ascii="Courier New" w:hAnsi="Courier New" w:cs="Courier New"/>
+          <w:sz w:val="18"/>
+          <w:szCs w:val="18"/>
+        </w:rPr>
+      </w:pPr>
+    </w:p>
+    <w:p>
+      <w:pPr>
+        <w:pStyle w:val="NoSpacing"/>
+        <w:pBdr>
+          <w:top w:val="single" w:sz="4" w:space="1" w:color="auto"/>
+          <w:left w:val="single" w:sz="4" w:space="4" w:color="auto"/>
+          <w:bottom w:val="single" w:sz="4" w:space="1" w:color="auto"/>
+          <w:right w:val="single" w:sz="4" w:space="4" w:color="auto"/>
+        </w:pBdr>
+        <w:rPr>
+          <w:rFonts w:ascii="Courier New" w:hAnsi="Courier New" w:cs="Courier New"/>
+          <w:sz w:val="18"/>
+          <w:szCs w:val="18"/>
+        </w:rPr>
+      </w:pPr>
+      <w:r>
+        <w:rPr>
+          <w:rFonts w:ascii="Courier New" w:hAnsi="Courier New" w:cs="Courier New"/>
+          <w:sz w:val="18"/>
+          <w:szCs w:val="18"/>
+        </w:rPr>
+        <w:t>$ cd build</w:t>
+      </w:r>
+    </w:p>
+    <w:p>
+      <w:pPr>
+        <w:pStyle w:val="NoSpacing"/>
+        <w:pBdr>
+          <w:top w:val="single" w:sz="4" w:space="1" w:color="auto"/>
+          <w:left w:val="single" w:sz="4" w:space="4" w:color="auto"/>
+          <w:bottom w:val="single" w:sz="4" w:space="1" w:color="auto"/>
+          <w:right w:val="single" w:sz="4" w:space="4" w:color="auto"/>
+        </w:pBdr>
+        <w:rPr>
+          <w:rFonts w:ascii="Courier New" w:hAnsi="Courier New" w:cs="Courier New"/>
+          <w:sz w:val="18"/>
+          <w:szCs w:val="18"/>
+        </w:rPr>
+      </w:pPr>
+    </w:p>
+    <w:p>
+      <w:pPr>
+        <w:pStyle w:val="NoSpacing"/>
+        <w:pBdr>
+          <w:top w:val="single" w:sz="4" w:space="1" w:color="auto"/>
+          <w:left w:val="single" w:sz="4" w:space="4" w:color="auto"/>
+          <w:bottom w:val="single" w:sz="4" w:space="1" w:color="auto"/>
+          <w:right w:val="single" w:sz="4" w:space="4" w:color="auto"/>
+        </w:pBdr>
+        <w:rPr>
+          <w:rFonts w:ascii="Courier New" w:hAnsi="Courier New" w:cs="Courier New"/>
+          <w:sz w:val="18"/>
+          <w:szCs w:val="18"/>
+        </w:rPr>
+      </w:pPr>
+      <w:r>
+        <w:rPr>
+          <w:rFonts w:ascii="Courier New" w:hAnsi="Courier New" w:cs="Courier New"/>
+          <w:sz w:val="18"/>
+          <w:szCs w:val="18"/>
+        </w:rPr>
+        <w:t xml:space="preserve">$ </w:t>
+      </w:r>
+      <w:proofErr w:type="spellStart"/>
+      <w:r>
+        <w:rPr>
+          <w:rFonts w:ascii="Courier New" w:hAnsi="Courier New" w:cs="Courier New"/>
+          <w:sz w:val="18"/>
+          <w:szCs w:val="18"/>
+        </w:rPr>
+        <w:t>c</w:t>
+      </w:r>
+      <w:r>
+        <w:rPr>
+          <w:rFonts w:ascii="Courier New" w:hAnsi="Courier New" w:cs="Courier New"/>
+          <w:sz w:val="18"/>
+          <w:szCs w:val="18"/>
+        </w:rPr>
+        <w:t>make</w:t>
+      </w:r>
+      <w:proofErr w:type="spellEnd"/>
+      <w:proofErr w:type="gramStart"/>
+      <w:r>
+        <w:rPr>
+          <w:rFonts w:ascii="Courier New" w:hAnsi="Courier New" w:cs="Courier New"/>
+          <w:sz w:val="18"/>
+          <w:szCs w:val="18"/>
+        </w:rPr>
+        <w:t xml:space="preserve"> ..</w:t>
+      </w:r>
+      <w:proofErr w:type="gramEnd"/>
     </w:p>
     <w:p>
       <w:pPr>
@@ -870,21 +1122,21 @@
         </w:rPr>
         <w:t>$ make</w:t>
       </w:r>
-    </w:p>
-    <w:p>
-      <w:pPr>
-        <w:jc w:val="both"/>
-      </w:pPr>
-    </w:p>
-    <w:p>
-      <w:pPr>
-        <w:jc w:val="both"/>
-      </w:pPr>
-      <w:r>
-        <w:t>Then two</w:t>
-      </w:r>
-      <w:r>
-        <w:t xml:space="preserve"> executable files will appear:</w:t>
+      <w:r>
+        <w:rPr>
+          <w:rFonts w:ascii="Courier New" w:hAnsi="Courier New" w:cs="Courier New"/>
+          <w:sz w:val="18"/>
+          <w:szCs w:val="18"/>
+        </w:rPr>
+        <w:t xml:space="preserve"> -j</w:t>
+      </w:r>
+    </w:p>
+    <w:p>
+      <w:pPr>
+        <w:jc w:val="both"/>
+      </w:pPr>
+      <w:r>
+        <w:t>Then two executable files will appear:</w:t>
       </w:r>
     </w:p>
     <w:p>
@@ -892,30 +1144,16 @@
         <w:pStyle w:val="ListParagraph"/>
         <w:numPr>
           <w:ilvl w:val="0"/>
-          <w:numId w:val="1"/>
+          <w:numId w:val="6"/>
         </w:numPr>
         <w:jc w:val="both"/>
       </w:pPr>
       <w:r>
-        <w:t>HAL</w:t>
-      </w:r>
-      <w:r>
-        <w:t>2</w:t>
+        <w:t>HAL2</w:t>
       </w:r>
       <w:r>
         <w:tab/>
-      </w:r>
-      <w:r>
-        <w:t>: The HAL</w:t>
-      </w:r>
-      <w:r>
-        <w:t>2</w:t>
-      </w:r>
-      <w:r>
-        <w:t xml:space="preserve"> program</w:t>
-      </w:r>
-      <w:r>
-        <w:t xml:space="preserve"> based on normal BIC formula</w:t>
+        <w:t>: The HAL2 program based on normal BIC formula</w:t>
       </w:r>
     </w:p>
     <w:p>
@@ -923,28 +1161,402 @@
         <w:pStyle w:val="ListParagraph"/>
         <w:numPr>
           <w:ilvl w:val="0"/>
-          <w:numId w:val="1"/>
+          <w:numId w:val="6"/>
         </w:numPr>
         <w:jc w:val="both"/>
       </w:pPr>
       <w:r>
-        <w:t>HAL</w:t>
-      </w:r>
-      <w:r>
-        <w:t>2</w:t>
-      </w:r>
-      <w:r>
+        <w:t>HAS2</w:t>
+      </w:r>
+      <w:r>
+        <w:tab/>
+        <w:t>: The HAS2 program based on normal BIC formula</w:t>
+      </w:r>
+    </w:p>
+    <w:p>
+      <w:pPr>
+        <w:jc w:val="both"/>
+      </w:pPr>
+      <w:r>
+        <w:t xml:space="preserve">To compile </w:t>
+      </w:r>
+      <w:r>
+        <w:rPr>
+          <w:b/>
+          <w:bCs/>
+        </w:rPr>
+        <w:t>HAL2</w:t>
+      </w:r>
+      <w:r>
+        <w:rPr>
+          <w:b/>
+          <w:bCs/>
+        </w:rPr>
         <w:t>-P</w:t>
       </w:r>
       <w:r>
-        <w:tab/>
-        <w:t>: The HAL</w:t>
-      </w:r>
-      <w:r>
-        <w:t>2</w:t>
-      </w:r>
-      <w:r>
-        <w:t xml:space="preserve"> program based on BIC formula with penalty for convergence.</w:t>
+        <w:t xml:space="preserve"> and </w:t>
+      </w:r>
+      <w:r>
+        <w:rPr>
+          <w:b/>
+          <w:bCs/>
+        </w:rPr>
+        <w:t>HAS2</w:t>
+      </w:r>
+      <w:r>
+        <w:rPr>
+          <w:b/>
+          <w:bCs/>
+        </w:rPr>
+        <w:t>-P</w:t>
+      </w:r>
+    </w:p>
+    <w:p>
+      <w:pPr>
+        <w:pStyle w:val="NoSpacing"/>
+        <w:pBdr>
+          <w:top w:val="single" w:sz="4" w:space="1" w:color="auto"/>
+          <w:left w:val="single" w:sz="4" w:space="4" w:color="auto"/>
+          <w:bottom w:val="single" w:sz="4" w:space="1" w:color="auto"/>
+          <w:right w:val="single" w:sz="4" w:space="4" w:color="auto"/>
+        </w:pBdr>
+        <w:rPr>
+          <w:rFonts w:ascii="Courier New" w:hAnsi="Courier New" w:cs="Courier New"/>
+          <w:sz w:val="18"/>
+          <w:szCs w:val="18"/>
+        </w:rPr>
+      </w:pPr>
+      <w:r>
+        <w:rPr>
+          <w:rFonts w:ascii="Courier New" w:hAnsi="Courier New" w:cs="Courier New"/>
+          <w:sz w:val="18"/>
+          <w:szCs w:val="18"/>
+        </w:rPr>
+        <w:t>$ tar -</w:t>
+      </w:r>
+      <w:proofErr w:type="spellStart"/>
+      <w:r>
+        <w:rPr>
+          <w:rFonts w:ascii="Courier New" w:hAnsi="Courier New" w:cs="Courier New"/>
+          <w:sz w:val="18"/>
+          <w:szCs w:val="18"/>
+        </w:rPr>
+        <w:t>zxvf</w:t>
+      </w:r>
+      <w:proofErr w:type="spellEnd"/>
+      <w:r>
+        <w:rPr>
+          <w:rFonts w:ascii="Courier New" w:hAnsi="Courier New" w:cs="Courier New"/>
+          <w:sz w:val="18"/>
+          <w:szCs w:val="18"/>
+        </w:rPr>
+        <w:t xml:space="preserve"> </w:t>
+      </w:r>
+      <w:r>
+        <w:rPr>
+          <w:rFonts w:ascii="Courier New" w:hAnsi="Courier New" w:cs="Courier New"/>
+          <w:sz w:val="18"/>
+          <w:szCs w:val="18"/>
+        </w:rPr>
+        <w:t>Hal-Has2-2.7.tar.gz</w:t>
+      </w:r>
+    </w:p>
+    <w:p>
+      <w:pPr>
+        <w:pStyle w:val="NoSpacing"/>
+        <w:pBdr>
+          <w:top w:val="single" w:sz="4" w:space="1" w:color="auto"/>
+          <w:left w:val="single" w:sz="4" w:space="4" w:color="auto"/>
+          <w:bottom w:val="single" w:sz="4" w:space="1" w:color="auto"/>
+          <w:right w:val="single" w:sz="4" w:space="4" w:color="auto"/>
+        </w:pBdr>
+        <w:rPr>
+          <w:rFonts w:ascii="Courier New" w:hAnsi="Courier New" w:cs="Courier New"/>
+          <w:sz w:val="18"/>
+          <w:szCs w:val="18"/>
+        </w:rPr>
+      </w:pPr>
+    </w:p>
+    <w:p>
+      <w:pPr>
+        <w:pStyle w:val="NoSpacing"/>
+        <w:pBdr>
+          <w:top w:val="single" w:sz="4" w:space="1" w:color="auto"/>
+          <w:left w:val="single" w:sz="4" w:space="4" w:color="auto"/>
+          <w:bottom w:val="single" w:sz="4" w:space="1" w:color="auto"/>
+          <w:right w:val="single" w:sz="4" w:space="4" w:color="auto"/>
+        </w:pBdr>
+        <w:rPr>
+          <w:rFonts w:ascii="Courier New" w:hAnsi="Courier New" w:cs="Courier New"/>
+          <w:sz w:val="18"/>
+          <w:szCs w:val="18"/>
+        </w:rPr>
+      </w:pPr>
+      <w:r>
+        <w:rPr>
+          <w:rFonts w:ascii="Courier New" w:hAnsi="Courier New" w:cs="Courier New"/>
+          <w:sz w:val="18"/>
+          <w:szCs w:val="18"/>
+        </w:rPr>
+        <w:t xml:space="preserve">$ cd </w:t>
+      </w:r>
+      <w:r>
+        <w:rPr>
+          <w:rFonts w:ascii="Courier New" w:hAnsi="Courier New" w:cs="Courier New"/>
+          <w:sz w:val="18"/>
+          <w:szCs w:val="18"/>
+        </w:rPr>
+        <w:t>Hal-Has2-2.7</w:t>
+      </w:r>
+    </w:p>
+    <w:p>
+      <w:pPr>
+        <w:pStyle w:val="NoSpacing"/>
+        <w:pBdr>
+          <w:top w:val="single" w:sz="4" w:space="1" w:color="auto"/>
+          <w:left w:val="single" w:sz="4" w:space="4" w:color="auto"/>
+          <w:bottom w:val="single" w:sz="4" w:space="1" w:color="auto"/>
+          <w:right w:val="single" w:sz="4" w:space="4" w:color="auto"/>
+        </w:pBdr>
+        <w:rPr>
+          <w:rFonts w:ascii="Courier New" w:hAnsi="Courier New" w:cs="Courier New"/>
+          <w:sz w:val="18"/>
+          <w:szCs w:val="18"/>
+        </w:rPr>
+      </w:pPr>
+    </w:p>
+    <w:p>
+      <w:pPr>
+        <w:pStyle w:val="NoSpacing"/>
+        <w:pBdr>
+          <w:top w:val="single" w:sz="4" w:space="1" w:color="auto"/>
+          <w:left w:val="single" w:sz="4" w:space="4" w:color="auto"/>
+          <w:bottom w:val="single" w:sz="4" w:space="1" w:color="auto"/>
+          <w:right w:val="single" w:sz="4" w:space="4" w:color="auto"/>
+        </w:pBdr>
+        <w:rPr>
+          <w:rFonts w:ascii="Courier New" w:hAnsi="Courier New" w:cs="Courier New"/>
+          <w:sz w:val="18"/>
+          <w:szCs w:val="18"/>
+        </w:rPr>
+      </w:pPr>
+      <w:r>
+        <w:rPr>
+          <w:rFonts w:ascii="Courier New" w:hAnsi="Courier New" w:cs="Courier New"/>
+          <w:sz w:val="18"/>
+          <w:szCs w:val="18"/>
+        </w:rPr>
+        <w:t xml:space="preserve">$ </w:t>
+      </w:r>
+      <w:proofErr w:type="spellStart"/>
+      <w:r>
+        <w:rPr>
+          <w:rFonts w:ascii="Courier New" w:hAnsi="Courier New" w:cs="Courier New"/>
+          <w:sz w:val="18"/>
+          <w:szCs w:val="18"/>
+        </w:rPr>
+        <w:t>mkdir</w:t>
+      </w:r>
+      <w:proofErr w:type="spellEnd"/>
+      <w:r>
+        <w:rPr>
+          <w:rFonts w:ascii="Courier New" w:hAnsi="Courier New" w:cs="Courier New"/>
+          <w:sz w:val="18"/>
+          <w:szCs w:val="18"/>
+        </w:rPr>
+        <w:t xml:space="preserve"> build</w:t>
+      </w:r>
+    </w:p>
+    <w:p>
+      <w:pPr>
+        <w:pStyle w:val="NoSpacing"/>
+        <w:pBdr>
+          <w:top w:val="single" w:sz="4" w:space="1" w:color="auto"/>
+          <w:left w:val="single" w:sz="4" w:space="4" w:color="auto"/>
+          <w:bottom w:val="single" w:sz="4" w:space="1" w:color="auto"/>
+          <w:right w:val="single" w:sz="4" w:space="4" w:color="auto"/>
+        </w:pBdr>
+        <w:rPr>
+          <w:rFonts w:ascii="Courier New" w:hAnsi="Courier New" w:cs="Courier New"/>
+          <w:sz w:val="18"/>
+          <w:szCs w:val="18"/>
+        </w:rPr>
+      </w:pPr>
+    </w:p>
+    <w:p>
+      <w:pPr>
+        <w:pStyle w:val="NoSpacing"/>
+        <w:pBdr>
+          <w:top w:val="single" w:sz="4" w:space="1" w:color="auto"/>
+          <w:left w:val="single" w:sz="4" w:space="4" w:color="auto"/>
+          <w:bottom w:val="single" w:sz="4" w:space="1" w:color="auto"/>
+          <w:right w:val="single" w:sz="4" w:space="4" w:color="auto"/>
+        </w:pBdr>
+        <w:rPr>
+          <w:rFonts w:ascii="Courier New" w:hAnsi="Courier New" w:cs="Courier New"/>
+          <w:sz w:val="18"/>
+          <w:szCs w:val="18"/>
+        </w:rPr>
+      </w:pPr>
+      <w:r>
+        <w:rPr>
+          <w:rFonts w:ascii="Courier New" w:hAnsi="Courier New" w:cs="Courier New"/>
+          <w:sz w:val="18"/>
+          <w:szCs w:val="18"/>
+        </w:rPr>
+        <w:t>$ cd build</w:t>
+      </w:r>
+    </w:p>
+    <w:p>
+      <w:pPr>
+        <w:pStyle w:val="NoSpacing"/>
+        <w:pBdr>
+          <w:top w:val="single" w:sz="4" w:space="1" w:color="auto"/>
+          <w:left w:val="single" w:sz="4" w:space="4" w:color="auto"/>
+          <w:bottom w:val="single" w:sz="4" w:space="1" w:color="auto"/>
+          <w:right w:val="single" w:sz="4" w:space="4" w:color="auto"/>
+        </w:pBdr>
+        <w:rPr>
+          <w:rFonts w:ascii="Courier New" w:hAnsi="Courier New" w:cs="Courier New"/>
+          <w:sz w:val="18"/>
+          <w:szCs w:val="18"/>
+        </w:rPr>
+      </w:pPr>
+    </w:p>
+    <w:p>
+      <w:pPr>
+        <w:pStyle w:val="NoSpacing"/>
+        <w:pBdr>
+          <w:top w:val="single" w:sz="4" w:space="1" w:color="auto"/>
+          <w:left w:val="single" w:sz="4" w:space="4" w:color="auto"/>
+          <w:bottom w:val="single" w:sz="4" w:space="1" w:color="auto"/>
+          <w:right w:val="single" w:sz="4" w:space="4" w:color="auto"/>
+        </w:pBdr>
+        <w:rPr>
+          <w:rFonts w:ascii="Courier New" w:hAnsi="Courier New" w:cs="Courier New"/>
+          <w:sz w:val="18"/>
+          <w:szCs w:val="18"/>
+        </w:rPr>
+      </w:pPr>
+      <w:r>
+        <w:rPr>
+          <w:rFonts w:ascii="Courier New" w:hAnsi="Courier New" w:cs="Courier New"/>
+          <w:sz w:val="18"/>
+          <w:szCs w:val="18"/>
+        </w:rPr>
+        <w:t xml:space="preserve">$ </w:t>
+      </w:r>
+      <w:proofErr w:type="spellStart"/>
+      <w:r>
+        <w:rPr>
+          <w:rFonts w:ascii="Courier New" w:hAnsi="Courier New" w:cs="Courier New"/>
+          <w:sz w:val="18"/>
+          <w:szCs w:val="18"/>
+        </w:rPr>
+        <w:t>c</w:t>
+      </w:r>
+      <w:r>
+        <w:rPr>
+          <w:rFonts w:ascii="Courier New" w:hAnsi="Courier New" w:cs="Courier New"/>
+          <w:sz w:val="18"/>
+          <w:szCs w:val="18"/>
+        </w:rPr>
+        <w:t>make</w:t>
+      </w:r>
+      <w:proofErr w:type="spellEnd"/>
+      <w:r>
+        <w:rPr>
+          <w:rFonts w:ascii="Courier New" w:hAnsi="Courier New" w:cs="Courier New"/>
+          <w:sz w:val="18"/>
+          <w:szCs w:val="18"/>
+        </w:rPr>
+        <w:t xml:space="preserve"> </w:t>
+      </w:r>
+      <w:r>
+        <w:rPr>
+          <w:rFonts w:ascii="Courier New" w:hAnsi="Courier New" w:cs="Courier New"/>
+          <w:sz w:val="18"/>
+          <w:szCs w:val="18"/>
+        </w:rPr>
+        <w:t>-DFLAGS=C_REG</w:t>
+      </w:r>
+      <w:proofErr w:type="gramStart"/>
+      <w:r>
+        <w:rPr>
+          <w:rFonts w:ascii="Courier New" w:hAnsi="Courier New" w:cs="Courier New"/>
+          <w:sz w:val="18"/>
+          <w:szCs w:val="18"/>
+        </w:rPr>
+        <w:t xml:space="preserve"> </w:t>
+      </w:r>
+      <w:r>
+        <w:rPr>
+          <w:rFonts w:ascii="Courier New" w:hAnsi="Courier New" w:cs="Courier New"/>
+          <w:sz w:val="18"/>
+          <w:szCs w:val="18"/>
+        </w:rPr>
+        <w:t>..</w:t>
+      </w:r>
+      <w:proofErr w:type="gramEnd"/>
+    </w:p>
+    <w:p>
+      <w:pPr>
+        <w:pStyle w:val="NoSpacing"/>
+        <w:pBdr>
+          <w:top w:val="single" w:sz="4" w:space="1" w:color="auto"/>
+          <w:left w:val="single" w:sz="4" w:space="4" w:color="auto"/>
+          <w:bottom w:val="single" w:sz="4" w:space="1" w:color="auto"/>
+          <w:right w:val="single" w:sz="4" w:space="4" w:color="auto"/>
+        </w:pBdr>
+        <w:rPr>
+          <w:rFonts w:ascii="Courier New" w:hAnsi="Courier New" w:cs="Courier New"/>
+          <w:sz w:val="18"/>
+          <w:szCs w:val="18"/>
+        </w:rPr>
+      </w:pPr>
+    </w:p>
+    <w:p>
+      <w:pPr>
+        <w:pStyle w:val="NoSpacing"/>
+        <w:pBdr>
+          <w:top w:val="single" w:sz="4" w:space="1" w:color="auto"/>
+          <w:left w:val="single" w:sz="4" w:space="4" w:color="auto"/>
+          <w:bottom w:val="single" w:sz="4" w:space="1" w:color="auto"/>
+          <w:right w:val="single" w:sz="4" w:space="4" w:color="auto"/>
+        </w:pBdr>
+        <w:rPr>
+          <w:rFonts w:ascii="Courier New" w:hAnsi="Courier New" w:cs="Courier New"/>
+          <w:sz w:val="20"/>
+          <w:szCs w:val="20"/>
+        </w:rPr>
+      </w:pPr>
+      <w:r>
+        <w:rPr>
+          <w:rFonts w:ascii="Courier New" w:hAnsi="Courier New" w:cs="Courier New"/>
+          <w:sz w:val="18"/>
+          <w:szCs w:val="18"/>
+        </w:rPr>
+        <w:t>$ make</w:t>
+      </w:r>
+      <w:r>
+        <w:rPr>
+          <w:rFonts w:ascii="Courier New" w:hAnsi="Courier New" w:cs="Courier New"/>
+          <w:sz w:val="18"/>
+          <w:szCs w:val="18"/>
+        </w:rPr>
+        <w:t xml:space="preserve"> -j</w:t>
+      </w:r>
+    </w:p>
+    <w:p>
+      <w:pPr>
+        <w:jc w:val="both"/>
+      </w:pPr>
+      <w:r>
+        <w:t>Then two</w:t>
+      </w:r>
+      <w:r>
+        <w:t xml:space="preserve"> executable files will appear:</w:t>
       </w:r>
     </w:p>
     <w:p>
@@ -952,33 +1564,39 @@
         <w:pStyle w:val="ListParagraph"/>
         <w:numPr>
           <w:ilvl w:val="0"/>
-          <w:numId w:val="1"/>
+          <w:numId w:val="7"/>
         </w:numPr>
         <w:jc w:val="both"/>
       </w:pPr>
       <w:r>
-        <w:t>HAS</w:t>
+        <w:t>HAL</w:t>
       </w:r>
       <w:r>
         <w:t>2</w:t>
       </w:r>
       <w:r>
+        <w:t>-P</w:t>
+      </w:r>
+      <w:r>
         <w:tab/>
       </w:r>
       <w:r>
-        <w:t>:</w:t>
-      </w:r>
-      <w:r>
-        <w:t xml:space="preserve"> The HAS</w:t>
+        <w:t>: The HAL</w:t>
       </w:r>
       <w:r>
         <w:t>2</w:t>
       </w:r>
       <w:r>
+        <w:t>-P</w:t>
+      </w:r>
+      <w:r>
         <w:t xml:space="preserve"> program</w:t>
       </w:r>
       <w:r>
-        <w:t xml:space="preserve"> based on normal BIC formula</w:t>
+        <w:t xml:space="preserve"> based on BIC formula</w:t>
+      </w:r>
+      <w:r>
+        <w:t xml:space="preserve"> with penalty for convergence</w:t>
       </w:r>
     </w:p>
     <w:p>
@@ -986,7 +1604,7 @@
         <w:pStyle w:val="ListParagraph"/>
         <w:numPr>
           <w:ilvl w:val="0"/>
-          <w:numId w:val="1"/>
+          <w:numId w:val="7"/>
         </w:numPr>
         <w:jc w:val="both"/>
       </w:pPr>
@@ -1001,19 +1619,27 @@
       </w:r>
       <w:r>
         <w:tab/>
-        <w:t>: The HAS</w:t>
+      </w:r>
+      <w:r>
+        <w:t>:</w:t>
+      </w:r>
+      <w:r>
+        <w:t xml:space="preserve"> The HAS</w:t>
       </w:r>
       <w:r>
         <w:t>2</w:t>
       </w:r>
       <w:r>
-        <w:t xml:space="preserve"> program based on</w:t>
-      </w:r>
-      <w:r>
-        <w:t xml:space="preserve"> </w:t>
-      </w:r>
-      <w:r>
-        <w:t>BIC formula with penalty for convergence.</w:t>
+        <w:t>-P</w:t>
+      </w:r>
+      <w:r>
+        <w:t xml:space="preserve"> program</w:t>
+      </w:r>
+      <w:r>
+        <w:t xml:space="preserve"> based on BIC formula</w:t>
+      </w:r>
+      <w:r>
+        <w:t xml:space="preserve"> with penalty for convergence</w:t>
       </w:r>
     </w:p>
     <w:p>
@@ -1036,6 +1662,7 @@
           <w:sz w:val="28"/>
           <w:szCs w:val="28"/>
         </w:rPr>
+        <w:lastRenderedPageBreak/>
         <w:t>HAL</w:t>
       </w:r>
       <w:r>
@@ -1082,7 +1709,13 @@
         <w:t>del. Since the total number of H</w:t>
       </w:r>
       <w:r>
-        <w:t>AL models is a Bell number, an exhaustive search of all models is infeasible. Therefore we use an algorithm that searches a subset of the HAL models to identify the optimal and/or near optimal models.</w:t>
+        <w:t xml:space="preserve">AL models is a Bell number, an exhaustive search of all models is infeasible. </w:t>
+      </w:r>
+      <w:r>
+        <w:t>Therefore,</w:t>
+      </w:r>
+      <w:r>
+        <w:t xml:space="preserve"> we use an algorithm that searches a subset of the HAL models to identify the optimal and/or near optimal models.</w:t>
       </w:r>
       <w:r>
         <w:t xml:space="preserve"> HAL</w:t>
@@ -1144,7 +1777,25 @@
           <w:sz w:val="18"/>
           <w:szCs w:val="18"/>
         </w:rPr>
-        <w:t>Syntax: ./HAL</w:t>
+        <w:t>Syntax</w:t>
+      </w:r>
+      <w:proofErr w:type="gramStart"/>
+      <w:r>
+        <w:rPr>
+          <w:rFonts w:ascii="Courier New" w:hAnsi="Courier New" w:cs="Courier New"/>
+          <w:sz w:val="18"/>
+          <w:szCs w:val="18"/>
+        </w:rPr>
+        <w:t>: .</w:t>
+      </w:r>
+      <w:proofErr w:type="gramEnd"/>
+      <w:r>
+        <w:rPr>
+          <w:rFonts w:ascii="Courier New" w:hAnsi="Courier New" w:cs="Courier New"/>
+          <w:sz w:val="18"/>
+          <w:szCs w:val="18"/>
+        </w:rPr>
+        <w:t>/HAL</w:t>
       </w:r>
       <w:r>
         <w:rPr>
@@ -1208,7 +1859,25 @@
           <w:sz w:val="18"/>
           <w:szCs w:val="18"/>
         </w:rPr>
-        <w:t xml:space="preserve">        ./HAL</w:t>
+        <w:t xml:space="preserve">        </w:t>
+      </w:r>
+      <w:proofErr w:type="gramStart"/>
+      <w:r>
+        <w:rPr>
+          <w:rFonts w:ascii="Courier New" w:hAnsi="Courier New" w:cs="Courier New"/>
+          <w:sz w:val="18"/>
+          <w:szCs w:val="18"/>
+        </w:rPr>
+        <w:t>./</w:t>
+      </w:r>
+      <w:proofErr w:type="gramEnd"/>
+      <w:r>
+        <w:rPr>
+          <w:rFonts w:ascii="Courier New" w:hAnsi="Courier New" w:cs="Courier New"/>
+          <w:sz w:val="18"/>
+          <w:szCs w:val="18"/>
+        </w:rPr>
+        <w:t>HAL</w:t>
       </w:r>
       <w:r>
         <w:rPr>
@@ -1280,47 +1949,83 @@
           <w:sz w:val="18"/>
           <w:szCs w:val="18"/>
         </w:rPr>
-        <w:t xml:space="preserve">  &lt;alignment file&gt;     : Multiple alignment file</w:t>
-      </w:r>
-    </w:p>
-    <w:p>
-      <w:pPr>
-        <w:pStyle w:val="NoSpacing"/>
-        <w:pBdr>
-          <w:top w:val="single" w:sz="4" w:space="1" w:color="auto"/>
-          <w:left w:val="single" w:sz="4" w:space="4" w:color="auto"/>
-          <w:bottom w:val="single" w:sz="4" w:space="1" w:color="auto"/>
-          <w:right w:val="single" w:sz="4" w:space="4" w:color="auto"/>
-        </w:pBdr>
-        <w:rPr>
-          <w:rFonts w:ascii="Courier New" w:hAnsi="Courier New" w:cs="Courier New"/>
-          <w:sz w:val="18"/>
-          <w:szCs w:val="18"/>
-        </w:rPr>
-      </w:pPr>
-    </w:p>
-    <w:p>
-      <w:pPr>
-        <w:pStyle w:val="NoSpacing"/>
-        <w:pBdr>
-          <w:top w:val="single" w:sz="4" w:space="1" w:color="auto"/>
-          <w:left w:val="single" w:sz="4" w:space="4" w:color="auto"/>
-          <w:bottom w:val="single" w:sz="4" w:space="1" w:color="auto"/>
-          <w:right w:val="single" w:sz="4" w:space="4" w:color="auto"/>
-        </w:pBdr>
-        <w:rPr>
-          <w:rFonts w:ascii="Courier New" w:hAnsi="Courier New" w:cs="Courier New"/>
-          <w:sz w:val="18"/>
-          <w:szCs w:val="18"/>
-        </w:rPr>
-      </w:pPr>
-      <w:r>
-        <w:rPr>
-          <w:rFonts w:ascii="Courier New" w:hAnsi="Courier New" w:cs="Courier New"/>
-          <w:sz w:val="18"/>
-          <w:szCs w:val="18"/>
-        </w:rPr>
-        <w:t xml:space="preserve">  &lt;topology file&gt;      : Topology file in </w:t>
+        <w:t xml:space="preserve">  &lt;alignment file&gt;   </w:t>
+      </w:r>
+      <w:proofErr w:type="gramStart"/>
+      <w:r>
+        <w:rPr>
+          <w:rFonts w:ascii="Courier New" w:hAnsi="Courier New" w:cs="Courier New"/>
+          <w:sz w:val="18"/>
+          <w:szCs w:val="18"/>
+        </w:rPr>
+        <w:t xml:space="preserve">  :</w:t>
+      </w:r>
+      <w:proofErr w:type="gramEnd"/>
+      <w:r>
+        <w:rPr>
+          <w:rFonts w:ascii="Courier New" w:hAnsi="Courier New" w:cs="Courier New"/>
+          <w:sz w:val="18"/>
+          <w:szCs w:val="18"/>
+        </w:rPr>
+        <w:t xml:space="preserve"> Multiple alignment file</w:t>
+      </w:r>
+    </w:p>
+    <w:p>
+      <w:pPr>
+        <w:pStyle w:val="NoSpacing"/>
+        <w:pBdr>
+          <w:top w:val="single" w:sz="4" w:space="1" w:color="auto"/>
+          <w:left w:val="single" w:sz="4" w:space="4" w:color="auto"/>
+          <w:bottom w:val="single" w:sz="4" w:space="1" w:color="auto"/>
+          <w:right w:val="single" w:sz="4" w:space="4" w:color="auto"/>
+        </w:pBdr>
+        <w:rPr>
+          <w:rFonts w:ascii="Courier New" w:hAnsi="Courier New" w:cs="Courier New"/>
+          <w:sz w:val="18"/>
+          <w:szCs w:val="18"/>
+        </w:rPr>
+      </w:pPr>
+    </w:p>
+    <w:p>
+      <w:pPr>
+        <w:pStyle w:val="NoSpacing"/>
+        <w:pBdr>
+          <w:top w:val="single" w:sz="4" w:space="1" w:color="auto"/>
+          <w:left w:val="single" w:sz="4" w:space="4" w:color="auto"/>
+          <w:bottom w:val="single" w:sz="4" w:space="1" w:color="auto"/>
+          <w:right w:val="single" w:sz="4" w:space="4" w:color="auto"/>
+        </w:pBdr>
+        <w:rPr>
+          <w:rFonts w:ascii="Courier New" w:hAnsi="Courier New" w:cs="Courier New"/>
+          <w:sz w:val="18"/>
+          <w:szCs w:val="18"/>
+        </w:rPr>
+      </w:pPr>
+      <w:r>
+        <w:rPr>
+          <w:rFonts w:ascii="Courier New" w:hAnsi="Courier New" w:cs="Courier New"/>
+          <w:sz w:val="18"/>
+          <w:szCs w:val="18"/>
+        </w:rPr>
+        <w:t xml:space="preserve">  &lt;topology file&gt;    </w:t>
+      </w:r>
+      <w:proofErr w:type="gramStart"/>
+      <w:r>
+        <w:rPr>
+          <w:rFonts w:ascii="Courier New" w:hAnsi="Courier New" w:cs="Courier New"/>
+          <w:sz w:val="18"/>
+          <w:szCs w:val="18"/>
+        </w:rPr>
+        <w:t xml:space="preserve">  :</w:t>
+      </w:r>
+      <w:proofErr w:type="gramEnd"/>
+      <w:r>
+        <w:rPr>
+          <w:rFonts w:ascii="Courier New" w:hAnsi="Courier New" w:cs="Courier New"/>
+          <w:sz w:val="18"/>
+          <w:szCs w:val="18"/>
+        </w:rPr>
+        <w:t xml:space="preserve"> Topology file in </w:t>
       </w:r>
       <w:proofErr w:type="spellStart"/>
       <w:r>
@@ -1359,44 +2064,43 @@
     </w:p>
     <w:p>
       <w:pPr>
-        <w:rPr>
-          <w:rFonts w:ascii="Courier New" w:hAnsi="Courier New" w:cs="Courier New"/>
-          <w:sz w:val="18"/>
-          <w:szCs w:val="18"/>
-        </w:rPr>
-      </w:pPr>
-      <w:r>
-        <w:rPr>
-          <w:rFonts w:ascii="Courier New" w:hAnsi="Courier New" w:cs="Courier New"/>
-          <w:sz w:val="18"/>
-          <w:szCs w:val="18"/>
-        </w:rPr>
-        <w:br w:type="page"/>
-      </w:r>
-    </w:p>
-    <w:p>
-      <w:pPr>
-        <w:pStyle w:val="NoSpacing"/>
-        <w:pBdr>
-          <w:top w:val="single" w:sz="4" w:space="1" w:color="auto"/>
-          <w:left w:val="single" w:sz="4" w:space="4" w:color="auto"/>
-          <w:bottom w:val="single" w:sz="4" w:space="1" w:color="auto"/>
-          <w:right w:val="single" w:sz="4" w:space="4" w:color="auto"/>
-        </w:pBdr>
-        <w:rPr>
-          <w:rFonts w:ascii="Courier New" w:hAnsi="Courier New" w:cs="Courier New"/>
-          <w:sz w:val="18"/>
-          <w:szCs w:val="18"/>
-        </w:rPr>
-      </w:pPr>
-      <w:r>
-        <w:rPr>
-          <w:rFonts w:ascii="Courier New" w:hAnsi="Courier New" w:cs="Courier New"/>
-          <w:sz w:val="18"/>
-          <w:szCs w:val="18"/>
-        </w:rPr>
-        <w:lastRenderedPageBreak/>
-        <w:t xml:space="preserve">  -f &lt;format of file&gt;  : The format of the multiple alignment file</w:t>
+        <w:pBdr>
+          <w:top w:val="single" w:sz="4" w:space="1" w:color="auto"/>
+          <w:left w:val="single" w:sz="4" w:space="4" w:color="auto"/>
+          <w:bottom w:val="single" w:sz="4" w:space="1" w:color="auto"/>
+          <w:right w:val="single" w:sz="4" w:space="4" w:color="auto"/>
+        </w:pBdr>
+        <w:rPr>
+          <w:rFonts w:ascii="Courier New" w:hAnsi="Courier New" w:cs="Courier New"/>
+          <w:sz w:val="18"/>
+          <w:szCs w:val="18"/>
+        </w:rPr>
+      </w:pPr>
+      <w:r>
+        <w:rPr>
+          <w:rFonts w:ascii="Courier New" w:hAnsi="Courier New" w:cs="Courier New"/>
+          <w:sz w:val="18"/>
+          <w:szCs w:val="18"/>
+        </w:rPr>
+        <w:t xml:space="preserve">  -f &lt;format of file</w:t>
+      </w:r>
+      <w:proofErr w:type="gramStart"/>
+      <w:r>
+        <w:rPr>
+          <w:rFonts w:ascii="Courier New" w:hAnsi="Courier New" w:cs="Courier New"/>
+          <w:sz w:val="18"/>
+          <w:szCs w:val="18"/>
+        </w:rPr>
+        <w:t>&gt;  :</w:t>
+      </w:r>
+      <w:proofErr w:type="gramEnd"/>
+      <w:r>
+        <w:rPr>
+          <w:rFonts w:ascii="Courier New" w:hAnsi="Courier New" w:cs="Courier New"/>
+          <w:sz w:val="18"/>
+          <w:szCs w:val="18"/>
+        </w:rPr>
+        <w:t xml:space="preserve"> The format of the multiple alignment file</w:t>
       </w:r>
     </w:p>
     <w:p>
@@ -1484,111 +2188,183 @@
           <w:sz w:val="18"/>
           <w:szCs w:val="18"/>
         </w:rPr>
-        <w:t xml:space="preserve">  -u &lt;# of CPUs&gt;       : Number of CPU threads used (default: 4)</w:t>
-      </w:r>
-    </w:p>
-    <w:p>
-      <w:pPr>
-        <w:pStyle w:val="NoSpacing"/>
-        <w:pBdr>
-          <w:top w:val="single" w:sz="4" w:space="1" w:color="auto"/>
-          <w:left w:val="single" w:sz="4" w:space="4" w:color="auto"/>
-          <w:bottom w:val="single" w:sz="4" w:space="1" w:color="auto"/>
-          <w:right w:val="single" w:sz="4" w:space="4" w:color="auto"/>
-        </w:pBdr>
-        <w:rPr>
-          <w:rFonts w:ascii="Courier New" w:hAnsi="Courier New" w:cs="Courier New"/>
-          <w:sz w:val="18"/>
-          <w:szCs w:val="18"/>
-        </w:rPr>
-      </w:pPr>
-    </w:p>
-    <w:p>
-      <w:pPr>
-        <w:pStyle w:val="NoSpacing"/>
-        <w:pBdr>
-          <w:top w:val="single" w:sz="4" w:space="1" w:color="auto"/>
-          <w:left w:val="single" w:sz="4" w:space="4" w:color="auto"/>
-          <w:bottom w:val="single" w:sz="4" w:space="1" w:color="auto"/>
-          <w:right w:val="single" w:sz="4" w:space="4" w:color="auto"/>
-        </w:pBdr>
-        <w:rPr>
-          <w:rFonts w:ascii="Courier New" w:hAnsi="Courier New" w:cs="Courier New"/>
-          <w:sz w:val="18"/>
-          <w:szCs w:val="18"/>
-        </w:rPr>
-      </w:pPr>
-      <w:r>
-        <w:rPr>
-          <w:rFonts w:ascii="Courier New" w:hAnsi="Courier New" w:cs="Courier New"/>
-          <w:sz w:val="18"/>
-          <w:szCs w:val="18"/>
-        </w:rPr>
-        <w:t xml:space="preserve">  -o &lt;output prefix&gt;   : Prefix for output files</w:t>
-      </w:r>
-    </w:p>
-    <w:p>
-      <w:pPr>
-        <w:pStyle w:val="NoSpacing"/>
-        <w:pBdr>
-          <w:top w:val="single" w:sz="4" w:space="1" w:color="auto"/>
-          <w:left w:val="single" w:sz="4" w:space="4" w:color="auto"/>
-          <w:bottom w:val="single" w:sz="4" w:space="1" w:color="auto"/>
-          <w:right w:val="single" w:sz="4" w:space="4" w:color="auto"/>
-        </w:pBdr>
-        <w:rPr>
-          <w:rFonts w:ascii="Courier New" w:hAnsi="Courier New" w:cs="Courier New"/>
-          <w:sz w:val="18"/>
-          <w:szCs w:val="18"/>
-        </w:rPr>
-      </w:pPr>
-      <w:r>
-        <w:rPr>
-          <w:rFonts w:ascii="Courier New" w:hAnsi="Courier New" w:cs="Courier New"/>
-          <w:sz w:val="18"/>
-          <w:szCs w:val="18"/>
-        </w:rPr>
-        <w:t xml:space="preserve">                         (default: &lt;alignment file&gt; w/o .ext)</w:t>
-      </w:r>
-    </w:p>
-    <w:p>
-      <w:pPr>
-        <w:pStyle w:val="NoSpacing"/>
-        <w:pBdr>
-          <w:top w:val="single" w:sz="4" w:space="1" w:color="auto"/>
-          <w:left w:val="single" w:sz="4" w:space="4" w:color="auto"/>
-          <w:bottom w:val="single" w:sz="4" w:space="1" w:color="auto"/>
-          <w:right w:val="single" w:sz="4" w:space="4" w:color="auto"/>
-        </w:pBdr>
-        <w:rPr>
-          <w:rFonts w:ascii="Courier New" w:hAnsi="Courier New" w:cs="Courier New"/>
-          <w:sz w:val="18"/>
-          <w:szCs w:val="18"/>
-        </w:rPr>
-      </w:pPr>
-    </w:p>
-    <w:p>
-      <w:pPr>
-        <w:pStyle w:val="NoSpacing"/>
-        <w:pBdr>
-          <w:top w:val="single" w:sz="4" w:space="1" w:color="auto"/>
-          <w:left w:val="single" w:sz="4" w:space="4" w:color="auto"/>
-          <w:bottom w:val="single" w:sz="4" w:space="1" w:color="auto"/>
-          <w:right w:val="single" w:sz="4" w:space="4" w:color="auto"/>
-        </w:pBdr>
-        <w:rPr>
-          <w:rFonts w:ascii="Courier New" w:hAnsi="Courier New" w:cs="Courier New"/>
-          <w:sz w:val="18"/>
-          <w:szCs w:val="18"/>
-        </w:rPr>
-      </w:pPr>
-      <w:r>
-        <w:rPr>
-          <w:rFonts w:ascii="Courier New" w:hAnsi="Courier New" w:cs="Courier New"/>
-          <w:sz w:val="18"/>
-          <w:szCs w:val="18"/>
-        </w:rPr>
-        <w:t xml:space="preserve">  -r &lt;checkpoint file&gt; : Resume from the last execution;</w:t>
+        <w:t xml:space="preserve">  -u &lt;# of CPUs&gt;     </w:t>
+      </w:r>
+      <w:proofErr w:type="gramStart"/>
+      <w:r>
+        <w:rPr>
+          <w:rFonts w:ascii="Courier New" w:hAnsi="Courier New" w:cs="Courier New"/>
+          <w:sz w:val="18"/>
+          <w:szCs w:val="18"/>
+        </w:rPr>
+        <w:t xml:space="preserve">  :</w:t>
+      </w:r>
+      <w:proofErr w:type="gramEnd"/>
+      <w:r>
+        <w:rPr>
+          <w:rFonts w:ascii="Courier New" w:hAnsi="Courier New" w:cs="Courier New"/>
+          <w:sz w:val="18"/>
+          <w:szCs w:val="18"/>
+        </w:rPr>
+        <w:t xml:space="preserve"> Number of CPU threads used (default: 4)</w:t>
+      </w:r>
+    </w:p>
+    <w:p>
+      <w:pPr>
+        <w:pStyle w:val="NoSpacing"/>
+        <w:pBdr>
+          <w:top w:val="single" w:sz="4" w:space="1" w:color="auto"/>
+          <w:left w:val="single" w:sz="4" w:space="4" w:color="auto"/>
+          <w:bottom w:val="single" w:sz="4" w:space="1" w:color="auto"/>
+          <w:right w:val="single" w:sz="4" w:space="4" w:color="auto"/>
+        </w:pBdr>
+        <w:rPr>
+          <w:rFonts w:ascii="Courier New" w:hAnsi="Courier New" w:cs="Courier New"/>
+          <w:sz w:val="18"/>
+          <w:szCs w:val="18"/>
+        </w:rPr>
+      </w:pPr>
+    </w:p>
+    <w:p>
+      <w:pPr>
+        <w:pStyle w:val="NoSpacing"/>
+        <w:pBdr>
+          <w:top w:val="single" w:sz="4" w:space="1" w:color="auto"/>
+          <w:left w:val="single" w:sz="4" w:space="4" w:color="auto"/>
+          <w:bottom w:val="single" w:sz="4" w:space="1" w:color="auto"/>
+          <w:right w:val="single" w:sz="4" w:space="4" w:color="auto"/>
+        </w:pBdr>
+        <w:rPr>
+          <w:rFonts w:ascii="Courier New" w:hAnsi="Courier New" w:cs="Courier New"/>
+          <w:sz w:val="18"/>
+          <w:szCs w:val="18"/>
+        </w:rPr>
+      </w:pPr>
+      <w:r>
+        <w:rPr>
+          <w:rFonts w:ascii="Courier New" w:hAnsi="Courier New" w:cs="Courier New"/>
+          <w:sz w:val="18"/>
+          <w:szCs w:val="18"/>
+        </w:rPr>
+        <w:t xml:space="preserve">  -o &lt;output prefix&gt; </w:t>
+      </w:r>
+      <w:proofErr w:type="gramStart"/>
+      <w:r>
+        <w:rPr>
+          <w:rFonts w:ascii="Courier New" w:hAnsi="Courier New" w:cs="Courier New"/>
+          <w:sz w:val="18"/>
+          <w:szCs w:val="18"/>
+        </w:rPr>
+        <w:t xml:space="preserve">  :</w:t>
+      </w:r>
+      <w:proofErr w:type="gramEnd"/>
+      <w:r>
+        <w:rPr>
+          <w:rFonts w:ascii="Courier New" w:hAnsi="Courier New" w:cs="Courier New"/>
+          <w:sz w:val="18"/>
+          <w:szCs w:val="18"/>
+        </w:rPr>
+        <w:t xml:space="preserve"> Prefix for output files</w:t>
+      </w:r>
+    </w:p>
+    <w:p>
+      <w:pPr>
+        <w:pStyle w:val="NoSpacing"/>
+        <w:pBdr>
+          <w:top w:val="single" w:sz="4" w:space="1" w:color="auto"/>
+          <w:left w:val="single" w:sz="4" w:space="4" w:color="auto"/>
+          <w:bottom w:val="single" w:sz="4" w:space="1" w:color="auto"/>
+          <w:right w:val="single" w:sz="4" w:space="4" w:color="auto"/>
+        </w:pBdr>
+        <w:rPr>
+          <w:rFonts w:ascii="Courier New" w:hAnsi="Courier New" w:cs="Courier New"/>
+          <w:sz w:val="18"/>
+          <w:szCs w:val="18"/>
+        </w:rPr>
+      </w:pPr>
+      <w:r>
+        <w:rPr>
+          <w:rFonts w:ascii="Courier New" w:hAnsi="Courier New" w:cs="Courier New"/>
+          <w:sz w:val="18"/>
+          <w:szCs w:val="18"/>
+        </w:rPr>
+        <w:t xml:space="preserve">                         (default: &lt;alignment file&gt; w/</w:t>
+      </w:r>
+      <w:proofErr w:type="gramStart"/>
+      <w:r>
+        <w:rPr>
+          <w:rFonts w:ascii="Courier New" w:hAnsi="Courier New" w:cs="Courier New"/>
+          <w:sz w:val="18"/>
+          <w:szCs w:val="18"/>
+        </w:rPr>
+        <w:t>o .ext</w:t>
+      </w:r>
+      <w:proofErr w:type="gramEnd"/>
+      <w:r>
+        <w:rPr>
+          <w:rFonts w:ascii="Courier New" w:hAnsi="Courier New" w:cs="Courier New"/>
+          <w:sz w:val="18"/>
+          <w:szCs w:val="18"/>
+        </w:rPr>
+        <w:t>)</w:t>
+      </w:r>
+    </w:p>
+    <w:p>
+      <w:pPr>
+        <w:pStyle w:val="NoSpacing"/>
+        <w:pBdr>
+          <w:top w:val="single" w:sz="4" w:space="1" w:color="auto"/>
+          <w:left w:val="single" w:sz="4" w:space="4" w:color="auto"/>
+          <w:bottom w:val="single" w:sz="4" w:space="1" w:color="auto"/>
+          <w:right w:val="single" w:sz="4" w:space="4" w:color="auto"/>
+        </w:pBdr>
+        <w:rPr>
+          <w:rFonts w:ascii="Courier New" w:hAnsi="Courier New" w:cs="Courier New"/>
+          <w:sz w:val="18"/>
+          <w:szCs w:val="18"/>
+        </w:rPr>
+      </w:pPr>
+    </w:p>
+    <w:p>
+      <w:pPr>
+        <w:pStyle w:val="NoSpacing"/>
+        <w:pBdr>
+          <w:top w:val="single" w:sz="4" w:space="1" w:color="auto"/>
+          <w:left w:val="single" w:sz="4" w:space="4" w:color="auto"/>
+          <w:bottom w:val="single" w:sz="4" w:space="1" w:color="auto"/>
+          <w:right w:val="single" w:sz="4" w:space="4" w:color="auto"/>
+        </w:pBdr>
+        <w:rPr>
+          <w:rFonts w:ascii="Courier New" w:hAnsi="Courier New" w:cs="Courier New"/>
+          <w:sz w:val="18"/>
+          <w:szCs w:val="18"/>
+        </w:rPr>
+      </w:pPr>
+      <w:r>
+        <w:rPr>
+          <w:rFonts w:ascii="Courier New" w:hAnsi="Courier New" w:cs="Courier New"/>
+          <w:sz w:val="18"/>
+          <w:szCs w:val="18"/>
+        </w:rPr>
+        <w:t xml:space="preserve">  -r &lt;checkpoint file</w:t>
+      </w:r>
+      <w:proofErr w:type="gramStart"/>
+      <w:r>
+        <w:rPr>
+          <w:rFonts w:ascii="Courier New" w:hAnsi="Courier New" w:cs="Courier New"/>
+          <w:sz w:val="18"/>
+          <w:szCs w:val="18"/>
+        </w:rPr>
+        <w:t>&gt; :</w:t>
+      </w:r>
+      <w:proofErr w:type="gramEnd"/>
+      <w:r>
+        <w:rPr>
+          <w:rFonts w:ascii="Courier New" w:hAnsi="Courier New" w:cs="Courier New"/>
+          <w:sz w:val="18"/>
+          <w:szCs w:val="18"/>
+        </w:rPr>
+        <w:t xml:space="preserve"> Resume from the last execution;</w:t>
       </w:r>
     </w:p>
     <w:p>
@@ -1660,7 +2436,25 @@
           <w:sz w:val="18"/>
           <w:szCs w:val="18"/>
         </w:rPr>
-        <w:t xml:space="preserve">                         results (with file extension: '.chkpt.txt')</w:t>
+        <w:t xml:space="preserve">                         results (with file extension: </w:t>
+      </w:r>
+      <w:proofErr w:type="gramStart"/>
+      <w:r>
+        <w:rPr>
+          <w:rFonts w:ascii="Courier New" w:hAnsi="Courier New" w:cs="Courier New"/>
+          <w:sz w:val="18"/>
+          <w:szCs w:val="18"/>
+        </w:rPr>
+        <w:t>'.chkpt.txt</w:t>
+      </w:r>
+      <w:proofErr w:type="gramEnd"/>
+      <w:r>
+        <w:rPr>
+          <w:rFonts w:ascii="Courier New" w:hAnsi="Courier New" w:cs="Courier New"/>
+          <w:sz w:val="18"/>
+          <w:szCs w:val="18"/>
+        </w:rPr>
+        <w:t>')</w:t>
       </w:r>
     </w:p>
     <w:p>
@@ -1718,7 +2512,25 @@
           <w:sz w:val="18"/>
           <w:szCs w:val="18"/>
         </w:rPr>
-        <w:t xml:space="preserve"> &lt;# of iterations&gt; : Number of iterations performed for each-time</w:t>
+        <w:t xml:space="preserve"> &lt;# of iterations</w:t>
+      </w:r>
+      <w:proofErr w:type="gramStart"/>
+      <w:r>
+        <w:rPr>
+          <w:rFonts w:ascii="Courier New" w:hAnsi="Courier New" w:cs="Courier New"/>
+          <w:sz w:val="18"/>
+          <w:szCs w:val="18"/>
+        </w:rPr>
+        <w:t>&gt; :</w:t>
+      </w:r>
+      <w:proofErr w:type="gramEnd"/>
+      <w:r>
+        <w:rPr>
+          <w:rFonts w:ascii="Courier New" w:hAnsi="Courier New" w:cs="Courier New"/>
+          <w:sz w:val="18"/>
+          <w:szCs w:val="18"/>
+        </w:rPr>
+        <w:t xml:space="preserve"> Number of iterations performed for each-time</w:t>
       </w:r>
     </w:p>
     <w:p>
@@ -1806,8 +2618,9 @@
           <w:sz w:val="18"/>
           <w:szCs w:val="18"/>
         </w:rPr>
-        <w:t xml:space="preserve">  -y &lt;matrix file&gt;    </w:t>
-      </w:r>
+        <w:t xml:space="preserve">  -y &lt;matrix file&gt;   </w:t>
+      </w:r>
+      <w:proofErr w:type="gramStart"/>
       <w:r>
         <w:rPr>
           <w:rFonts w:ascii="Courier New" w:hAnsi="Courier New" w:cs="Courier New"/>
@@ -1822,7 +2635,24 @@
           <w:sz w:val="18"/>
           <w:szCs w:val="18"/>
         </w:rPr>
-        <w:t>: Optimize the parameters according to the matrix file</w:t>
+        <w:t xml:space="preserve"> </w:t>
+      </w:r>
+      <w:r>
+        <w:rPr>
+          <w:rFonts w:ascii="Courier New" w:hAnsi="Courier New" w:cs="Courier New"/>
+          <w:sz w:val="18"/>
+          <w:szCs w:val="18"/>
+        </w:rPr>
+        <w:t>:</w:t>
+      </w:r>
+      <w:proofErr w:type="gramEnd"/>
+      <w:r>
+        <w:rPr>
+          <w:rFonts w:ascii="Courier New" w:hAnsi="Courier New" w:cs="Courier New"/>
+          <w:sz w:val="18"/>
+          <w:szCs w:val="18"/>
+        </w:rPr>
+        <w:t xml:space="preserve"> Optimize the parameters according to the matrix file</w:t>
       </w:r>
     </w:p>
     <w:p>
@@ -1902,7 +2732,25 @@
           <w:sz w:val="18"/>
           <w:szCs w:val="18"/>
         </w:rPr>
-        <w:t xml:space="preserve">  -b &lt;info criteria&gt;   : Information Criteria to be used (default: 3)</w:t>
+        <w:t xml:space="preserve">  -b &lt;info criteria&gt; </w:t>
+      </w:r>
+      <w:proofErr w:type="gramStart"/>
+      <w:r>
+        <w:rPr>
+          <w:rFonts w:ascii="Courier New" w:hAnsi="Courier New" w:cs="Courier New"/>
+          <w:sz w:val="18"/>
+          <w:szCs w:val="18"/>
+        </w:rPr>
+        <w:t xml:space="preserve">  :</w:t>
+      </w:r>
+      <w:proofErr w:type="gramEnd"/>
+      <w:r>
+        <w:rPr>
+          <w:rFonts w:ascii="Courier New" w:hAnsi="Courier New" w:cs="Courier New"/>
+          <w:sz w:val="18"/>
+          <w:szCs w:val="18"/>
+        </w:rPr>
+        <w:t xml:space="preserve"> Information Criteria to be used (default: 3)</w:t>
       </w:r>
     </w:p>
     <w:p>
@@ -1966,7 +2814,25 @@
           <w:sz w:val="18"/>
           <w:szCs w:val="18"/>
         </w:rPr>
-        <w:t xml:space="preserve">  -g &lt;gap handling&gt;    : 1 - ignore all columns with gaps;</w:t>
+        <w:t xml:space="preserve">  -g &lt;gap handling&gt;  </w:t>
+      </w:r>
+      <w:proofErr w:type="gramStart"/>
+      <w:r>
+        <w:rPr>
+          <w:rFonts w:ascii="Courier New" w:hAnsi="Courier New" w:cs="Courier New"/>
+          <w:sz w:val="18"/>
+          <w:szCs w:val="18"/>
+        </w:rPr>
+        <w:t xml:space="preserve">  :</w:t>
+      </w:r>
+      <w:proofErr w:type="gramEnd"/>
+      <w:r>
+        <w:rPr>
+          <w:rFonts w:ascii="Courier New" w:hAnsi="Courier New" w:cs="Courier New"/>
+          <w:sz w:val="18"/>
+          <w:szCs w:val="18"/>
+        </w:rPr>
+        <w:t xml:space="preserve"> 1 - ignore all columns with gaps;</w:t>
       </w:r>
     </w:p>
     <w:p>
@@ -2030,8 +2896,9 @@
           <w:sz w:val="18"/>
           <w:szCs w:val="18"/>
         </w:rPr>
-        <w:t xml:space="preserve">  -precise            </w:t>
-      </w:r>
+        <w:t xml:space="preserve">  -precise           </w:t>
+      </w:r>
+      <w:proofErr w:type="gramStart"/>
       <w:r>
         <w:rPr>
           <w:rFonts w:ascii="Courier New" w:hAnsi="Courier New" w:cs="Courier New"/>
@@ -2046,7 +2913,24 @@
           <w:sz w:val="18"/>
           <w:szCs w:val="18"/>
         </w:rPr>
-        <w:t>: More precise optimi</w:t>
+        <w:t xml:space="preserve"> </w:t>
+      </w:r>
+      <w:r>
+        <w:rPr>
+          <w:rFonts w:ascii="Courier New" w:hAnsi="Courier New" w:cs="Courier New"/>
+          <w:sz w:val="18"/>
+          <w:szCs w:val="18"/>
+        </w:rPr>
+        <w:t>:</w:t>
+      </w:r>
+      <w:proofErr w:type="gramEnd"/>
+      <w:r>
+        <w:rPr>
+          <w:rFonts w:ascii="Courier New" w:hAnsi="Courier New" w:cs="Courier New"/>
+          <w:sz w:val="18"/>
+          <w:szCs w:val="18"/>
+        </w:rPr>
+        <w:t xml:space="preserve"> More precise optimi</w:t>
       </w:r>
       <w:r>
         <w:rPr>
@@ -2142,7 +3026,139 @@
           <w:sz w:val="18"/>
           <w:szCs w:val="18"/>
         </w:rPr>
-        <w:t xml:space="preserve">  -q                   : 0 - Not run top-down algorithm after bottom-up algorithm</w:t>
+        <w:t xml:space="preserve">  -l &lt;start matrix&gt;  </w:t>
+      </w:r>
+      <w:proofErr w:type="gramStart"/>
+      <w:r>
+        <w:rPr>
+          <w:rFonts w:ascii="Courier New" w:hAnsi="Courier New" w:cs="Courier New"/>
+          <w:sz w:val="18"/>
+          <w:szCs w:val="18"/>
+        </w:rPr>
+        <w:t xml:space="preserve"> </w:t>
+      </w:r>
+      <w:r>
+        <w:rPr>
+          <w:rFonts w:ascii="Courier New" w:hAnsi="Courier New" w:cs="Courier New"/>
+          <w:sz w:val="18"/>
+          <w:szCs w:val="18"/>
+        </w:rPr>
+        <w:t xml:space="preserve"> :</w:t>
+      </w:r>
+      <w:proofErr w:type="gramEnd"/>
+      <w:r>
+        <w:rPr>
+          <w:rFonts w:ascii="Courier New" w:hAnsi="Courier New" w:cs="Courier New"/>
+          <w:sz w:val="18"/>
+          <w:szCs w:val="18"/>
+        </w:rPr>
+        <w:t xml:space="preserve"> The rate matrix to start from. It is not a file,</w:t>
+      </w:r>
+    </w:p>
+    <w:p>
+      <w:pPr>
+        <w:pStyle w:val="NoSpacing"/>
+        <w:pBdr>
+          <w:top w:val="single" w:sz="4" w:space="1" w:color="auto"/>
+          <w:left w:val="single" w:sz="4" w:space="4" w:color="auto"/>
+          <w:bottom w:val="single" w:sz="4" w:space="1" w:color="auto"/>
+          <w:right w:val="single" w:sz="4" w:space="4" w:color="auto"/>
+        </w:pBdr>
+        <w:rPr>
+          <w:rFonts w:ascii="Courier New" w:hAnsi="Courier New" w:cs="Courier New"/>
+          <w:sz w:val="18"/>
+          <w:szCs w:val="18"/>
+        </w:rPr>
+      </w:pPr>
+      <w:r>
+        <w:rPr>
+          <w:rFonts w:ascii="Courier New" w:hAnsi="Courier New" w:cs="Courier New"/>
+          <w:sz w:val="18"/>
+          <w:szCs w:val="18"/>
+        </w:rPr>
+        <w:t xml:space="preserve">                        but a string representing the rate matrix.</w:t>
+      </w:r>
+    </w:p>
+    <w:p>
+      <w:pPr>
+        <w:pStyle w:val="NoSpacing"/>
+        <w:pBdr>
+          <w:top w:val="single" w:sz="4" w:space="1" w:color="auto"/>
+          <w:left w:val="single" w:sz="4" w:space="4" w:color="auto"/>
+          <w:bottom w:val="single" w:sz="4" w:space="1" w:color="auto"/>
+          <w:right w:val="single" w:sz="4" w:space="4" w:color="auto"/>
+        </w:pBdr>
+        <w:rPr>
+          <w:rFonts w:ascii="Courier New" w:hAnsi="Courier New" w:cs="Courier New"/>
+          <w:sz w:val="18"/>
+          <w:szCs w:val="18"/>
+        </w:rPr>
+      </w:pPr>
+      <w:r>
+        <w:rPr>
+          <w:rFonts w:ascii="Courier New" w:hAnsi="Courier New" w:cs="Courier New"/>
+          <w:sz w:val="18"/>
+          <w:szCs w:val="18"/>
+        </w:rPr>
+        <w:t xml:space="preserve">                        For example: -l 1,1,1,1,1,2,1,1,2,2,2,2,2,2</w:t>
+      </w:r>
+    </w:p>
+    <w:p>
+      <w:pPr>
+        <w:pStyle w:val="NoSpacing"/>
+        <w:pBdr>
+          <w:top w:val="single" w:sz="4" w:space="1" w:color="auto"/>
+          <w:left w:val="single" w:sz="4" w:space="4" w:color="auto"/>
+          <w:bottom w:val="single" w:sz="4" w:space="1" w:color="auto"/>
+          <w:right w:val="single" w:sz="4" w:space="4" w:color="auto"/>
+        </w:pBdr>
+        <w:rPr>
+          <w:rFonts w:ascii="Courier New" w:hAnsi="Courier New" w:cs="Courier New"/>
+          <w:sz w:val="18"/>
+          <w:szCs w:val="18"/>
+        </w:rPr>
+      </w:pPr>
+    </w:p>
+    <w:p>
+      <w:pPr>
+        <w:pStyle w:val="NoSpacing"/>
+        <w:pBdr>
+          <w:top w:val="single" w:sz="4" w:space="1" w:color="auto"/>
+          <w:left w:val="single" w:sz="4" w:space="4" w:color="auto"/>
+          <w:bottom w:val="single" w:sz="4" w:space="1" w:color="auto"/>
+          <w:right w:val="single" w:sz="4" w:space="4" w:color="auto"/>
+        </w:pBdr>
+        <w:rPr>
+          <w:rFonts w:ascii="Courier New" w:hAnsi="Courier New" w:cs="Courier New"/>
+          <w:sz w:val="18"/>
+          <w:szCs w:val="18"/>
+        </w:rPr>
+      </w:pPr>
+      <w:r>
+        <w:rPr>
+          <w:rFonts w:ascii="Courier New" w:hAnsi="Courier New" w:cs="Courier New"/>
+          <w:sz w:val="18"/>
+          <w:szCs w:val="18"/>
+        </w:rPr>
+        <w:t xml:space="preserve">  -q                 </w:t>
+      </w:r>
+      <w:proofErr w:type="gramStart"/>
+      <w:r>
+        <w:rPr>
+          <w:rFonts w:ascii="Courier New" w:hAnsi="Courier New" w:cs="Courier New"/>
+          <w:sz w:val="18"/>
+          <w:szCs w:val="18"/>
+        </w:rPr>
+        <w:t xml:space="preserve">  :</w:t>
+      </w:r>
+      <w:proofErr w:type="gramEnd"/>
+      <w:r>
+        <w:rPr>
+          <w:rFonts w:ascii="Courier New" w:hAnsi="Courier New" w:cs="Courier New"/>
+          <w:sz w:val="18"/>
+          <w:szCs w:val="18"/>
+        </w:rPr>
+        <w:t xml:space="preserve"> 0 - Not run top-down algorithm after bottom-up algorithm</w:t>
       </w:r>
     </w:p>
     <w:p>
@@ -2230,7 +3246,25 @@
           <w:sz w:val="18"/>
           <w:szCs w:val="18"/>
         </w:rPr>
-        <w:t xml:space="preserve">  -h                   : This help page</w:t>
+        <w:t xml:space="preserve">  -h                 </w:t>
+      </w:r>
+      <w:proofErr w:type="gramStart"/>
+      <w:r>
+        <w:rPr>
+          <w:rFonts w:ascii="Courier New" w:hAnsi="Courier New" w:cs="Courier New"/>
+          <w:sz w:val="18"/>
+          <w:szCs w:val="18"/>
+        </w:rPr>
+        <w:t xml:space="preserve">  :</w:t>
+      </w:r>
+      <w:proofErr w:type="gramEnd"/>
+      <w:r>
+        <w:rPr>
+          <w:rFonts w:ascii="Courier New" w:hAnsi="Courier New" w:cs="Courier New"/>
+          <w:sz w:val="18"/>
+          <w:szCs w:val="18"/>
+        </w:rPr>
+        <w:t xml:space="preserve"> This help page</w:t>
       </w:r>
     </w:p>
     <w:p>
@@ -2254,13 +3288,21 @@
         <w:jc w:val="both"/>
       </w:pPr>
       <w:r>
-        <w:t>&lt;output prefix&gt;.</w:t>
+        <w:t>&lt;output prefix</w:t>
+      </w:r>
+      <w:proofErr w:type="gramStart"/>
+      <w:r>
+        <w:t>&gt;.</w:t>
       </w:r>
       <w:r>
         <w:t>NEW-</w:t>
       </w:r>
       <w:r>
-        <w:t>BU.chkpt.txt, which stores</w:t>
+        <w:t>BU.chkpt.txt</w:t>
+      </w:r>
+      <w:proofErr w:type="gramEnd"/>
+      <w:r>
+        <w:t>, which stores</w:t>
       </w:r>
       <w:r>
         <w:t xml:space="preserve"> all the int</w:t>
@@ -2292,10 +3334,18 @@
         <w:jc w:val="both"/>
       </w:pPr>
       <w:r>
-        <w:t>&lt;output prefix&gt;.</w:t>
-      </w:r>
-      <w:r>
-        <w:t>NEW-</w:t>
+        <w:t>&lt;output prefix</w:t>
+      </w:r>
+      <w:proofErr w:type="gramStart"/>
+      <w:r>
+        <w:t>&gt;.</w:t>
+      </w:r>
+      <w:r>
+        <w:t>NEW</w:t>
+      </w:r>
+      <w:proofErr w:type="gramEnd"/>
+      <w:r>
+        <w:t>-</w:t>
       </w:r>
       <w:r>
         <w:t>BU.</w:t>
@@ -2340,7 +3390,11 @@
         <w:jc w:val="both"/>
       </w:pPr>
       <w:r>
-        <w:t>&lt;output prefix&gt;.</w:t>
+        <w:t>&lt;output prefix</w:t>
+      </w:r>
+      <w:proofErr w:type="gramStart"/>
+      <w:r>
+        <w:t>&gt;.</w:t>
       </w:r>
       <w:r>
         <w:t>NEW-</w:t>
@@ -2351,6 +3405,7 @@
       <w:r>
         <w:t>HAL</w:t>
       </w:r>
+      <w:proofErr w:type="gramEnd"/>
       <w:r>
         <w:t>.&lt;info criteria&gt;</w:t>
       </w:r>
@@ -2493,13 +3548,23 @@
           <w:szCs w:val="18"/>
         </w:rPr>
       </w:pPr>
-      <w:r>
-        <w:rPr>
-          <w:rFonts w:ascii="Courier New" w:hAnsi="Courier New" w:cs="Courier New"/>
-          <w:sz w:val="18"/>
-          <w:szCs w:val="18"/>
-        </w:rPr>
-        <w:t>$ ./HAL</w:t>
+      <w:proofErr w:type="gramStart"/>
+      <w:r>
+        <w:rPr>
+          <w:rFonts w:ascii="Courier New" w:hAnsi="Courier New" w:cs="Courier New"/>
+          <w:sz w:val="18"/>
+          <w:szCs w:val="18"/>
+        </w:rPr>
+        <w:t>$ .</w:t>
+      </w:r>
+      <w:proofErr w:type="gramEnd"/>
+      <w:r>
+        <w:rPr>
+          <w:rFonts w:ascii="Courier New" w:hAnsi="Courier New" w:cs="Courier New"/>
+          <w:sz w:val="18"/>
+          <w:szCs w:val="18"/>
+        </w:rPr>
+        <w:t>/HAL</w:t>
       </w:r>
       <w:r>
         <w:rPr>
@@ -2547,13 +3612,23 @@
           <w:szCs w:val="18"/>
         </w:rPr>
       </w:pPr>
-      <w:r>
-        <w:rPr>
-          <w:rFonts w:ascii="Courier New" w:hAnsi="Courier New" w:cs="Courier New"/>
-          <w:sz w:val="18"/>
-          <w:szCs w:val="18"/>
-        </w:rPr>
-        <w:t>$ ./HAL</w:t>
+      <w:proofErr w:type="gramStart"/>
+      <w:r>
+        <w:rPr>
+          <w:rFonts w:ascii="Courier New" w:hAnsi="Courier New" w:cs="Courier New"/>
+          <w:sz w:val="18"/>
+          <w:szCs w:val="18"/>
+        </w:rPr>
+        <w:t>$ .</w:t>
+      </w:r>
+      <w:proofErr w:type="gramEnd"/>
+      <w:r>
+        <w:rPr>
+          <w:rFonts w:ascii="Courier New" w:hAnsi="Courier New" w:cs="Courier New"/>
+          <w:sz w:val="18"/>
+          <w:szCs w:val="18"/>
+        </w:rPr>
+        <w:t>/HAL</w:t>
       </w:r>
       <w:r>
         <w:rPr>
@@ -2650,7 +3725,6 @@
           <w:sz w:val="28"/>
           <w:szCs w:val="28"/>
         </w:rPr>
-        <w:lastRenderedPageBreak/>
         <w:t>Difference between HAL</w:t>
       </w:r>
       <w:r>
@@ -2943,7 +4017,13 @@
         <w:t>.</w:t>
       </w:r>
       <w:r>
-        <w:t xml:space="preserve"> Thus we set </w:t>
+        <w:t xml:space="preserve"> </w:t>
+      </w:r>
+      <w:r>
+        <w:t>Thus,</w:t>
+      </w:r>
+      <w:r>
+        <w:t xml:space="preserve"> we set </w:t>
       </w:r>
       <w:r>
         <w:rPr>
@@ -2957,34 +4037,36 @@
     </w:p>
     <w:p>
       <w:pPr>
-        <w:jc w:val="both"/>
-        <w:rPr>
-          <w:b/>
-        </w:rPr>
-      </w:pPr>
-      <w:r>
         <w:rPr>
           <w:b/>
           <w:sz w:val="28"/>
           <w:szCs w:val="28"/>
         </w:rPr>
-        <w:t>HAS</w:t>
-      </w:r>
+      </w:pPr>
       <w:r>
         <w:rPr>
           <w:b/>
           <w:sz w:val="28"/>
           <w:szCs w:val="28"/>
         </w:rPr>
-        <w:t>2</w:t>
-      </w:r>
+        <w:br w:type="page"/>
+      </w:r>
+    </w:p>
+    <w:p>
+      <w:pPr>
+        <w:jc w:val="both"/>
+        <w:rPr>
+          <w:b/>
+        </w:rPr>
+      </w:pPr>
       <w:r>
         <w:rPr>
           <w:b/>
           <w:sz w:val="28"/>
           <w:szCs w:val="28"/>
         </w:rPr>
-        <w:t xml:space="preserve"> </w:t>
+        <w:lastRenderedPageBreak/>
+        <w:t>HAS</w:t>
       </w:r>
       <w:r>
         <w:rPr>
@@ -2992,6 +4074,22 @@
           <w:sz w:val="28"/>
           <w:szCs w:val="28"/>
         </w:rPr>
+        <w:t>2</w:t>
+      </w:r>
+      <w:r>
+        <w:rPr>
+          <w:b/>
+          <w:sz w:val="28"/>
+          <w:szCs w:val="28"/>
+        </w:rPr>
+        <w:t xml:space="preserve"> </w:t>
+      </w:r>
+      <w:r>
+        <w:rPr>
+          <w:b/>
+          <w:sz w:val="28"/>
+          <w:szCs w:val="28"/>
+        </w:rPr>
         <w:t>/ HAS2-P</w:t>
       </w:r>
     </w:p>
@@ -3050,7 +4148,15 @@
         <w:t xml:space="preserve">optimal </w:t>
       </w:r>
       <w:r>
-        <w:t>combination of K and HAS model that best fits the data. This model is referred as the optimal HAL-HAS model as it takes into account rate-heterogeneity across lineages and across sites.</w:t>
+        <w:t xml:space="preserve">combination of K and HAS model that best fits the data. This model is referred as the optimal HAL-HAS model as it </w:t>
+      </w:r>
+      <w:proofErr w:type="gramStart"/>
+      <w:r>
+        <w:t>takes into account</w:t>
+      </w:r>
+      <w:proofErr w:type="gramEnd"/>
+      <w:r>
+        <w:t xml:space="preserve"> rate-heterogeneity across lineages and across sites.</w:t>
       </w:r>
     </w:p>
     <w:p>
@@ -3097,7 +4203,25 @@
           <w:sz w:val="18"/>
           <w:szCs w:val="18"/>
         </w:rPr>
-        <w:t>Syntax: ./HAS</w:t>
+        <w:t>Syntax</w:t>
+      </w:r>
+      <w:proofErr w:type="gramStart"/>
+      <w:r>
+        <w:rPr>
+          <w:rFonts w:ascii="Courier New" w:hAnsi="Courier New" w:cs="Courier New"/>
+          <w:sz w:val="18"/>
+          <w:szCs w:val="18"/>
+        </w:rPr>
+        <w:t>: .</w:t>
+      </w:r>
+      <w:proofErr w:type="gramEnd"/>
+      <w:r>
+        <w:rPr>
+          <w:rFonts w:ascii="Courier New" w:hAnsi="Courier New" w:cs="Courier New"/>
+          <w:sz w:val="18"/>
+          <w:szCs w:val="18"/>
+        </w:rPr>
+        <w:t>/HAS</w:t>
       </w:r>
       <w:r>
         <w:rPr>
@@ -3155,13 +4279,23 @@
         </w:rPr>
         <w:t xml:space="preserve">        </w:t>
       </w:r>
-      <w:r>
-        <w:rPr>
-          <w:rFonts w:ascii="Courier New" w:hAnsi="Courier New" w:cs="Courier New"/>
-          <w:sz w:val="18"/>
-          <w:szCs w:val="18"/>
-        </w:rPr>
-        <w:t>./HAS</w:t>
+      <w:proofErr w:type="gramStart"/>
+      <w:r>
+        <w:rPr>
+          <w:rFonts w:ascii="Courier New" w:hAnsi="Courier New" w:cs="Courier New"/>
+          <w:sz w:val="18"/>
+          <w:szCs w:val="18"/>
+        </w:rPr>
+        <w:t>./</w:t>
+      </w:r>
+      <w:proofErr w:type="gramEnd"/>
+      <w:r>
+        <w:rPr>
+          <w:rFonts w:ascii="Courier New" w:hAnsi="Courier New" w:cs="Courier New"/>
+          <w:sz w:val="18"/>
+          <w:szCs w:val="18"/>
+        </w:rPr>
+        <w:t>HAS</w:t>
       </w:r>
       <w:r>
         <w:rPr>
@@ -3217,47 +4351,83 @@
           <w:sz w:val="18"/>
           <w:szCs w:val="18"/>
         </w:rPr>
-        <w:t xml:space="preserve">  &lt;alignment file&gt;     : Multiple alignment file</w:t>
-      </w:r>
-    </w:p>
-    <w:p>
-      <w:pPr>
-        <w:pStyle w:val="NoSpacing"/>
-        <w:pBdr>
-          <w:top w:val="single" w:sz="4" w:space="1" w:color="auto"/>
-          <w:left w:val="single" w:sz="4" w:space="4" w:color="auto"/>
-          <w:bottom w:val="single" w:sz="4" w:space="1" w:color="auto"/>
-          <w:right w:val="single" w:sz="4" w:space="4" w:color="auto"/>
-        </w:pBdr>
-        <w:rPr>
-          <w:rFonts w:ascii="Courier New" w:hAnsi="Courier New" w:cs="Courier New"/>
-          <w:sz w:val="18"/>
-          <w:szCs w:val="18"/>
-        </w:rPr>
-      </w:pPr>
-    </w:p>
-    <w:p>
-      <w:pPr>
-        <w:pStyle w:val="NoSpacing"/>
-        <w:pBdr>
-          <w:top w:val="single" w:sz="4" w:space="1" w:color="auto"/>
-          <w:left w:val="single" w:sz="4" w:space="4" w:color="auto"/>
-          <w:bottom w:val="single" w:sz="4" w:space="1" w:color="auto"/>
-          <w:right w:val="single" w:sz="4" w:space="4" w:color="auto"/>
-        </w:pBdr>
-        <w:rPr>
-          <w:rFonts w:ascii="Courier New" w:hAnsi="Courier New" w:cs="Courier New"/>
-          <w:sz w:val="18"/>
-          <w:szCs w:val="18"/>
-        </w:rPr>
-      </w:pPr>
-      <w:r>
-        <w:rPr>
-          <w:rFonts w:ascii="Courier New" w:hAnsi="Courier New" w:cs="Courier New"/>
-          <w:sz w:val="18"/>
-          <w:szCs w:val="18"/>
-        </w:rPr>
-        <w:t xml:space="preserve">  &lt;topology file&gt;      : Topology file in </w:t>
+        <w:t xml:space="preserve">  &lt;alignment file&gt;   </w:t>
+      </w:r>
+      <w:proofErr w:type="gramStart"/>
+      <w:r>
+        <w:rPr>
+          <w:rFonts w:ascii="Courier New" w:hAnsi="Courier New" w:cs="Courier New"/>
+          <w:sz w:val="18"/>
+          <w:szCs w:val="18"/>
+        </w:rPr>
+        <w:t xml:space="preserve">  :</w:t>
+      </w:r>
+      <w:proofErr w:type="gramEnd"/>
+      <w:r>
+        <w:rPr>
+          <w:rFonts w:ascii="Courier New" w:hAnsi="Courier New" w:cs="Courier New"/>
+          <w:sz w:val="18"/>
+          <w:szCs w:val="18"/>
+        </w:rPr>
+        <w:t xml:space="preserve"> Multiple alignment file</w:t>
+      </w:r>
+    </w:p>
+    <w:p>
+      <w:pPr>
+        <w:pStyle w:val="NoSpacing"/>
+        <w:pBdr>
+          <w:top w:val="single" w:sz="4" w:space="1" w:color="auto"/>
+          <w:left w:val="single" w:sz="4" w:space="4" w:color="auto"/>
+          <w:bottom w:val="single" w:sz="4" w:space="1" w:color="auto"/>
+          <w:right w:val="single" w:sz="4" w:space="4" w:color="auto"/>
+        </w:pBdr>
+        <w:rPr>
+          <w:rFonts w:ascii="Courier New" w:hAnsi="Courier New" w:cs="Courier New"/>
+          <w:sz w:val="18"/>
+          <w:szCs w:val="18"/>
+        </w:rPr>
+      </w:pPr>
+    </w:p>
+    <w:p>
+      <w:pPr>
+        <w:pStyle w:val="NoSpacing"/>
+        <w:pBdr>
+          <w:top w:val="single" w:sz="4" w:space="1" w:color="auto"/>
+          <w:left w:val="single" w:sz="4" w:space="4" w:color="auto"/>
+          <w:bottom w:val="single" w:sz="4" w:space="1" w:color="auto"/>
+          <w:right w:val="single" w:sz="4" w:space="4" w:color="auto"/>
+        </w:pBdr>
+        <w:rPr>
+          <w:rFonts w:ascii="Courier New" w:hAnsi="Courier New" w:cs="Courier New"/>
+          <w:sz w:val="18"/>
+          <w:szCs w:val="18"/>
+        </w:rPr>
+      </w:pPr>
+      <w:r>
+        <w:rPr>
+          <w:rFonts w:ascii="Courier New" w:hAnsi="Courier New" w:cs="Courier New"/>
+          <w:sz w:val="18"/>
+          <w:szCs w:val="18"/>
+        </w:rPr>
+        <w:t xml:space="preserve">  &lt;topology file&gt;    </w:t>
+      </w:r>
+      <w:proofErr w:type="gramStart"/>
+      <w:r>
+        <w:rPr>
+          <w:rFonts w:ascii="Courier New" w:hAnsi="Courier New" w:cs="Courier New"/>
+          <w:sz w:val="18"/>
+          <w:szCs w:val="18"/>
+        </w:rPr>
+        <w:t xml:space="preserve">  :</w:t>
+      </w:r>
+      <w:proofErr w:type="gramEnd"/>
+      <w:r>
+        <w:rPr>
+          <w:rFonts w:ascii="Courier New" w:hAnsi="Courier New" w:cs="Courier New"/>
+          <w:sz w:val="18"/>
+          <w:szCs w:val="18"/>
+        </w:rPr>
+        <w:t xml:space="preserve"> Topology file in </w:t>
       </w:r>
       <w:proofErr w:type="spellStart"/>
       <w:r>
@@ -3360,7 +4530,25 @@
           <w:sz w:val="18"/>
           <w:szCs w:val="18"/>
         </w:rPr>
-        <w:t xml:space="preserve">  -t &lt;HAL result file&gt; : The resulting file from </w:t>
+        <w:t xml:space="preserve">  -t &lt;HAL result file</w:t>
+      </w:r>
+      <w:proofErr w:type="gramStart"/>
+      <w:r>
+        <w:rPr>
+          <w:rFonts w:ascii="Courier New" w:hAnsi="Courier New" w:cs="Courier New"/>
+          <w:sz w:val="18"/>
+          <w:szCs w:val="18"/>
+        </w:rPr>
+        <w:t>&gt; :</w:t>
+      </w:r>
+      <w:proofErr w:type="gramEnd"/>
+      <w:r>
+        <w:rPr>
+          <w:rFonts w:ascii="Courier New" w:hAnsi="Courier New" w:cs="Courier New"/>
+          <w:sz w:val="18"/>
+          <w:szCs w:val="18"/>
+        </w:rPr>
+        <w:t xml:space="preserve"> The resulting file from </w:t>
       </w:r>
       <w:r>
         <w:rPr>
@@ -3464,7 +4652,25 @@
           <w:sz w:val="18"/>
           <w:szCs w:val="18"/>
         </w:rPr>
-        <w:t xml:space="preserve">  -f &lt;format of file&gt;  : The format of the multiple alignment file</w:t>
+        <w:t xml:space="preserve">  -f &lt;format of file</w:t>
+      </w:r>
+      <w:proofErr w:type="gramStart"/>
+      <w:r>
+        <w:rPr>
+          <w:rFonts w:ascii="Courier New" w:hAnsi="Courier New" w:cs="Courier New"/>
+          <w:sz w:val="18"/>
+          <w:szCs w:val="18"/>
+        </w:rPr>
+        <w:t>&gt;  :</w:t>
+      </w:r>
+      <w:proofErr w:type="gramEnd"/>
+      <w:r>
+        <w:rPr>
+          <w:rFonts w:ascii="Courier New" w:hAnsi="Courier New" w:cs="Courier New"/>
+          <w:sz w:val="18"/>
+          <w:szCs w:val="18"/>
+        </w:rPr>
+        <w:t xml:space="preserve"> The format of the multiple alignment file</w:t>
       </w:r>
     </w:p>
     <w:p>
@@ -3552,112 +4758,183 @@
           <w:sz w:val="18"/>
           <w:szCs w:val="18"/>
         </w:rPr>
-        <w:t xml:space="preserve">  -u &lt;# of CPUs&gt;       : Number of CPU threads used (default: 4)</w:t>
-      </w:r>
-    </w:p>
-    <w:p>
-      <w:pPr>
-        <w:pStyle w:val="NoSpacing"/>
-        <w:pBdr>
-          <w:top w:val="single" w:sz="4" w:space="1" w:color="auto"/>
-          <w:left w:val="single" w:sz="4" w:space="4" w:color="auto"/>
-          <w:bottom w:val="single" w:sz="4" w:space="1" w:color="auto"/>
-          <w:right w:val="single" w:sz="4" w:space="4" w:color="auto"/>
-        </w:pBdr>
-        <w:rPr>
-          <w:rFonts w:ascii="Courier New" w:hAnsi="Courier New" w:cs="Courier New"/>
-          <w:sz w:val="18"/>
-          <w:szCs w:val="18"/>
-        </w:rPr>
-      </w:pPr>
-    </w:p>
-    <w:p>
-      <w:pPr>
-        <w:pStyle w:val="NoSpacing"/>
-        <w:pBdr>
-          <w:top w:val="single" w:sz="4" w:space="1" w:color="auto"/>
-          <w:left w:val="single" w:sz="4" w:space="4" w:color="auto"/>
-          <w:bottom w:val="single" w:sz="4" w:space="1" w:color="auto"/>
-          <w:right w:val="single" w:sz="4" w:space="4" w:color="auto"/>
-        </w:pBdr>
-        <w:rPr>
-          <w:rFonts w:ascii="Courier New" w:hAnsi="Courier New" w:cs="Courier New"/>
-          <w:sz w:val="18"/>
-          <w:szCs w:val="18"/>
-        </w:rPr>
-      </w:pPr>
-      <w:r>
-        <w:rPr>
-          <w:rFonts w:ascii="Courier New" w:hAnsi="Courier New" w:cs="Courier New"/>
-          <w:sz w:val="18"/>
-          <w:szCs w:val="18"/>
-        </w:rPr>
-        <w:t xml:space="preserve">  -o &lt;output prefix&gt;   : Prefix for output files</w:t>
-      </w:r>
-    </w:p>
-    <w:p>
-      <w:pPr>
-        <w:pStyle w:val="NoSpacing"/>
-        <w:pBdr>
-          <w:top w:val="single" w:sz="4" w:space="1" w:color="auto"/>
-          <w:left w:val="single" w:sz="4" w:space="4" w:color="auto"/>
-          <w:bottom w:val="single" w:sz="4" w:space="1" w:color="auto"/>
-          <w:right w:val="single" w:sz="4" w:space="4" w:color="auto"/>
-        </w:pBdr>
-        <w:rPr>
-          <w:rFonts w:ascii="Courier New" w:hAnsi="Courier New" w:cs="Courier New"/>
-          <w:sz w:val="18"/>
-          <w:szCs w:val="18"/>
-        </w:rPr>
-      </w:pPr>
-      <w:r>
-        <w:rPr>
-          <w:rFonts w:ascii="Courier New" w:hAnsi="Courier New" w:cs="Courier New"/>
-          <w:sz w:val="18"/>
-          <w:szCs w:val="18"/>
-        </w:rPr>
-        <w:t xml:space="preserve">                         (default: &lt;alignment file&gt; w/o .ext)</w:t>
-      </w:r>
-    </w:p>
-    <w:p>
-      <w:pPr>
-        <w:pStyle w:val="NoSpacing"/>
-        <w:pBdr>
-          <w:top w:val="single" w:sz="4" w:space="1" w:color="auto"/>
-          <w:left w:val="single" w:sz="4" w:space="4" w:color="auto"/>
-          <w:bottom w:val="single" w:sz="4" w:space="1" w:color="auto"/>
-          <w:right w:val="single" w:sz="4" w:space="4" w:color="auto"/>
-        </w:pBdr>
-        <w:rPr>
-          <w:rFonts w:ascii="Courier New" w:hAnsi="Courier New" w:cs="Courier New"/>
-          <w:sz w:val="18"/>
-          <w:szCs w:val="18"/>
-        </w:rPr>
-      </w:pPr>
-    </w:p>
-    <w:p>
-      <w:pPr>
-        <w:pStyle w:val="NoSpacing"/>
-        <w:pBdr>
-          <w:top w:val="single" w:sz="4" w:space="1" w:color="auto"/>
-          <w:left w:val="single" w:sz="4" w:space="4" w:color="auto"/>
-          <w:bottom w:val="single" w:sz="4" w:space="1" w:color="auto"/>
-          <w:right w:val="single" w:sz="4" w:space="4" w:color="auto"/>
-        </w:pBdr>
-        <w:rPr>
-          <w:rFonts w:ascii="Courier New" w:hAnsi="Courier New" w:cs="Courier New"/>
-          <w:sz w:val="18"/>
-          <w:szCs w:val="18"/>
-        </w:rPr>
-      </w:pPr>
-      <w:r>
-        <w:rPr>
-          <w:rFonts w:ascii="Courier New" w:hAnsi="Courier New" w:cs="Courier New"/>
-          <w:sz w:val="18"/>
-          <w:szCs w:val="18"/>
-        </w:rPr>
-        <w:lastRenderedPageBreak/>
-        <w:t xml:space="preserve">  -r &lt;checkpoint file&gt; : Resume from the last execution;</w:t>
+        <w:t xml:space="preserve">  -u &lt;# of CPUs&gt;     </w:t>
+      </w:r>
+      <w:proofErr w:type="gramStart"/>
+      <w:r>
+        <w:rPr>
+          <w:rFonts w:ascii="Courier New" w:hAnsi="Courier New" w:cs="Courier New"/>
+          <w:sz w:val="18"/>
+          <w:szCs w:val="18"/>
+        </w:rPr>
+        <w:t xml:space="preserve">  :</w:t>
+      </w:r>
+      <w:proofErr w:type="gramEnd"/>
+      <w:r>
+        <w:rPr>
+          <w:rFonts w:ascii="Courier New" w:hAnsi="Courier New" w:cs="Courier New"/>
+          <w:sz w:val="18"/>
+          <w:szCs w:val="18"/>
+        </w:rPr>
+        <w:t xml:space="preserve"> Number of CPU threads used (default: 4)</w:t>
+      </w:r>
+    </w:p>
+    <w:p>
+      <w:pPr>
+        <w:pStyle w:val="NoSpacing"/>
+        <w:pBdr>
+          <w:top w:val="single" w:sz="4" w:space="1" w:color="auto"/>
+          <w:left w:val="single" w:sz="4" w:space="4" w:color="auto"/>
+          <w:bottom w:val="single" w:sz="4" w:space="1" w:color="auto"/>
+          <w:right w:val="single" w:sz="4" w:space="4" w:color="auto"/>
+        </w:pBdr>
+        <w:rPr>
+          <w:rFonts w:ascii="Courier New" w:hAnsi="Courier New" w:cs="Courier New"/>
+          <w:sz w:val="18"/>
+          <w:szCs w:val="18"/>
+        </w:rPr>
+      </w:pPr>
+    </w:p>
+    <w:p>
+      <w:pPr>
+        <w:pStyle w:val="NoSpacing"/>
+        <w:pBdr>
+          <w:top w:val="single" w:sz="4" w:space="1" w:color="auto"/>
+          <w:left w:val="single" w:sz="4" w:space="4" w:color="auto"/>
+          <w:bottom w:val="single" w:sz="4" w:space="1" w:color="auto"/>
+          <w:right w:val="single" w:sz="4" w:space="4" w:color="auto"/>
+        </w:pBdr>
+        <w:rPr>
+          <w:rFonts w:ascii="Courier New" w:hAnsi="Courier New" w:cs="Courier New"/>
+          <w:sz w:val="18"/>
+          <w:szCs w:val="18"/>
+        </w:rPr>
+      </w:pPr>
+      <w:r>
+        <w:rPr>
+          <w:rFonts w:ascii="Courier New" w:hAnsi="Courier New" w:cs="Courier New"/>
+          <w:sz w:val="18"/>
+          <w:szCs w:val="18"/>
+        </w:rPr>
+        <w:t xml:space="preserve">  -o &lt;output prefix&gt; </w:t>
+      </w:r>
+      <w:proofErr w:type="gramStart"/>
+      <w:r>
+        <w:rPr>
+          <w:rFonts w:ascii="Courier New" w:hAnsi="Courier New" w:cs="Courier New"/>
+          <w:sz w:val="18"/>
+          <w:szCs w:val="18"/>
+        </w:rPr>
+        <w:t xml:space="preserve">  :</w:t>
+      </w:r>
+      <w:proofErr w:type="gramEnd"/>
+      <w:r>
+        <w:rPr>
+          <w:rFonts w:ascii="Courier New" w:hAnsi="Courier New" w:cs="Courier New"/>
+          <w:sz w:val="18"/>
+          <w:szCs w:val="18"/>
+        </w:rPr>
+        <w:t xml:space="preserve"> Prefix for output files</w:t>
+      </w:r>
+    </w:p>
+    <w:p>
+      <w:pPr>
+        <w:pStyle w:val="NoSpacing"/>
+        <w:pBdr>
+          <w:top w:val="single" w:sz="4" w:space="1" w:color="auto"/>
+          <w:left w:val="single" w:sz="4" w:space="4" w:color="auto"/>
+          <w:bottom w:val="single" w:sz="4" w:space="1" w:color="auto"/>
+          <w:right w:val="single" w:sz="4" w:space="4" w:color="auto"/>
+        </w:pBdr>
+        <w:rPr>
+          <w:rFonts w:ascii="Courier New" w:hAnsi="Courier New" w:cs="Courier New"/>
+          <w:sz w:val="18"/>
+          <w:szCs w:val="18"/>
+        </w:rPr>
+      </w:pPr>
+      <w:r>
+        <w:rPr>
+          <w:rFonts w:ascii="Courier New" w:hAnsi="Courier New" w:cs="Courier New"/>
+          <w:sz w:val="18"/>
+          <w:szCs w:val="18"/>
+        </w:rPr>
+        <w:t xml:space="preserve">                         (default: &lt;alignment file&gt; w/</w:t>
+      </w:r>
+      <w:proofErr w:type="gramStart"/>
+      <w:r>
+        <w:rPr>
+          <w:rFonts w:ascii="Courier New" w:hAnsi="Courier New" w:cs="Courier New"/>
+          <w:sz w:val="18"/>
+          <w:szCs w:val="18"/>
+        </w:rPr>
+        <w:t>o .ext</w:t>
+      </w:r>
+      <w:proofErr w:type="gramEnd"/>
+      <w:r>
+        <w:rPr>
+          <w:rFonts w:ascii="Courier New" w:hAnsi="Courier New" w:cs="Courier New"/>
+          <w:sz w:val="18"/>
+          <w:szCs w:val="18"/>
+        </w:rPr>
+        <w:t>)</w:t>
+      </w:r>
+    </w:p>
+    <w:p>
+      <w:pPr>
+        <w:pStyle w:val="NoSpacing"/>
+        <w:pBdr>
+          <w:top w:val="single" w:sz="4" w:space="1" w:color="auto"/>
+          <w:left w:val="single" w:sz="4" w:space="4" w:color="auto"/>
+          <w:bottom w:val="single" w:sz="4" w:space="1" w:color="auto"/>
+          <w:right w:val="single" w:sz="4" w:space="4" w:color="auto"/>
+        </w:pBdr>
+        <w:rPr>
+          <w:rFonts w:ascii="Courier New" w:hAnsi="Courier New" w:cs="Courier New"/>
+          <w:sz w:val="18"/>
+          <w:szCs w:val="18"/>
+        </w:rPr>
+      </w:pPr>
+    </w:p>
+    <w:p>
+      <w:pPr>
+        <w:pStyle w:val="NoSpacing"/>
+        <w:pBdr>
+          <w:top w:val="single" w:sz="4" w:space="1" w:color="auto"/>
+          <w:left w:val="single" w:sz="4" w:space="4" w:color="auto"/>
+          <w:bottom w:val="single" w:sz="4" w:space="1" w:color="auto"/>
+          <w:right w:val="single" w:sz="4" w:space="4" w:color="auto"/>
+        </w:pBdr>
+        <w:rPr>
+          <w:rFonts w:ascii="Courier New" w:hAnsi="Courier New" w:cs="Courier New"/>
+          <w:sz w:val="18"/>
+          <w:szCs w:val="18"/>
+        </w:rPr>
+      </w:pPr>
+      <w:r>
+        <w:rPr>
+          <w:rFonts w:ascii="Courier New" w:hAnsi="Courier New" w:cs="Courier New"/>
+          <w:sz w:val="18"/>
+          <w:szCs w:val="18"/>
+        </w:rPr>
+        <w:t xml:space="preserve">  -r &lt;checkpoint file</w:t>
+      </w:r>
+      <w:proofErr w:type="gramStart"/>
+      <w:r>
+        <w:rPr>
+          <w:rFonts w:ascii="Courier New" w:hAnsi="Courier New" w:cs="Courier New"/>
+          <w:sz w:val="18"/>
+          <w:szCs w:val="18"/>
+        </w:rPr>
+        <w:t>&gt; :</w:t>
+      </w:r>
+      <w:proofErr w:type="gramEnd"/>
+      <w:r>
+        <w:rPr>
+          <w:rFonts w:ascii="Courier New" w:hAnsi="Courier New" w:cs="Courier New"/>
+          <w:sz w:val="18"/>
+          <w:szCs w:val="18"/>
+        </w:rPr>
+        <w:t xml:space="preserve"> Resume from the last execution;</w:t>
       </w:r>
     </w:p>
     <w:p>
@@ -3729,7 +5006,25 @@
           <w:sz w:val="18"/>
           <w:szCs w:val="18"/>
         </w:rPr>
-        <w:t xml:space="preserve">                         results (with file extension: '.chkpt.txt')</w:t>
+        <w:t xml:space="preserve">                         results (with file extension: </w:t>
+      </w:r>
+      <w:proofErr w:type="gramStart"/>
+      <w:r>
+        <w:rPr>
+          <w:rFonts w:ascii="Courier New" w:hAnsi="Courier New" w:cs="Courier New"/>
+          <w:sz w:val="18"/>
+          <w:szCs w:val="18"/>
+        </w:rPr>
+        <w:t>'.chkpt.txt</w:t>
+      </w:r>
+      <w:proofErr w:type="gramEnd"/>
+      <w:r>
+        <w:rPr>
+          <w:rFonts w:ascii="Courier New" w:hAnsi="Courier New" w:cs="Courier New"/>
+          <w:sz w:val="18"/>
+          <w:szCs w:val="18"/>
+        </w:rPr>
+        <w:t>')</w:t>
       </w:r>
     </w:p>
     <w:p>
@@ -3787,7 +5082,25 @@
           <w:sz w:val="18"/>
           <w:szCs w:val="18"/>
         </w:rPr>
-        <w:t xml:space="preserve"> &lt;# of iterations&gt; : Number of iterations performed for each-time</w:t>
+        <w:t xml:space="preserve"> &lt;# of iterations</w:t>
+      </w:r>
+      <w:proofErr w:type="gramStart"/>
+      <w:r>
+        <w:rPr>
+          <w:rFonts w:ascii="Courier New" w:hAnsi="Courier New" w:cs="Courier New"/>
+          <w:sz w:val="18"/>
+          <w:szCs w:val="18"/>
+        </w:rPr>
+        <w:t>&gt; :</w:t>
+      </w:r>
+      <w:proofErr w:type="gramEnd"/>
+      <w:r>
+        <w:rPr>
+          <w:rFonts w:ascii="Courier New" w:hAnsi="Courier New" w:cs="Courier New"/>
+          <w:sz w:val="18"/>
+          <w:szCs w:val="18"/>
+        </w:rPr>
+        <w:t xml:space="preserve"> Number of iterations performed for each-time</w:t>
       </w:r>
     </w:p>
     <w:p>
@@ -3875,7 +5188,25 @@
           <w:sz w:val="18"/>
           <w:szCs w:val="18"/>
         </w:rPr>
-        <w:t xml:space="preserve">  -m &lt;min category #&gt;  : Minimum number of site categories allowed</w:t>
+        <w:t xml:space="preserve">  -m &lt;min category #</w:t>
+      </w:r>
+      <w:proofErr w:type="gramStart"/>
+      <w:r>
+        <w:rPr>
+          <w:rFonts w:ascii="Courier New" w:hAnsi="Courier New" w:cs="Courier New"/>
+          <w:sz w:val="18"/>
+          <w:szCs w:val="18"/>
+        </w:rPr>
+        <w:t>&gt;  :</w:t>
+      </w:r>
+      <w:proofErr w:type="gramEnd"/>
+      <w:r>
+        <w:rPr>
+          <w:rFonts w:ascii="Courier New" w:hAnsi="Courier New" w:cs="Courier New"/>
+          <w:sz w:val="18"/>
+          <w:szCs w:val="18"/>
+        </w:rPr>
+        <w:t xml:space="preserve"> Minimum number of site categories allowed</w:t>
       </w:r>
     </w:p>
     <w:p>
@@ -3955,7 +5286,25 @@
           <w:sz w:val="18"/>
           <w:szCs w:val="18"/>
         </w:rPr>
-        <w:t xml:space="preserve">  -n &lt;max category #&gt;  : Maximum number of site categories allowed</w:t>
+        <w:t xml:space="preserve">  -n &lt;max category #</w:t>
+      </w:r>
+      <w:proofErr w:type="gramStart"/>
+      <w:r>
+        <w:rPr>
+          <w:rFonts w:ascii="Courier New" w:hAnsi="Courier New" w:cs="Courier New"/>
+          <w:sz w:val="18"/>
+          <w:szCs w:val="18"/>
+        </w:rPr>
+        <w:t>&gt;  :</w:t>
+      </w:r>
+      <w:proofErr w:type="gramEnd"/>
+      <w:r>
+        <w:rPr>
+          <w:rFonts w:ascii="Courier New" w:hAnsi="Courier New" w:cs="Courier New"/>
+          <w:sz w:val="18"/>
+          <w:szCs w:val="18"/>
+        </w:rPr>
+        <w:t xml:space="preserve"> Maximum number of site categories allowed</w:t>
       </w:r>
     </w:p>
     <w:p>
@@ -4019,7 +5368,25 @@
           <w:sz w:val="18"/>
           <w:szCs w:val="18"/>
         </w:rPr>
-        <w:t xml:space="preserve">  -w &lt;step category #&gt; : Step of change of site categories</w:t>
+        <w:t xml:space="preserve">  -w &lt;step category #</w:t>
+      </w:r>
+      <w:proofErr w:type="gramStart"/>
+      <w:r>
+        <w:rPr>
+          <w:rFonts w:ascii="Courier New" w:hAnsi="Courier New" w:cs="Courier New"/>
+          <w:sz w:val="18"/>
+          <w:szCs w:val="18"/>
+        </w:rPr>
+        <w:t>&gt; :</w:t>
+      </w:r>
+      <w:proofErr w:type="gramEnd"/>
+      <w:r>
+        <w:rPr>
+          <w:rFonts w:ascii="Courier New" w:hAnsi="Courier New" w:cs="Courier New"/>
+          <w:sz w:val="18"/>
+          <w:szCs w:val="18"/>
+        </w:rPr>
+        <w:t xml:space="preserve"> Step of change of site categories</w:t>
       </w:r>
     </w:p>
     <w:p>
@@ -4083,7 +5450,25 @@
           <w:sz w:val="18"/>
           <w:szCs w:val="18"/>
         </w:rPr>
-        <w:t xml:space="preserve">  -precise             : More precise </w:t>
+        <w:t xml:space="preserve">  -precise           </w:t>
+      </w:r>
+      <w:proofErr w:type="gramStart"/>
+      <w:r>
+        <w:rPr>
+          <w:rFonts w:ascii="Courier New" w:hAnsi="Courier New" w:cs="Courier New"/>
+          <w:sz w:val="18"/>
+          <w:szCs w:val="18"/>
+        </w:rPr>
+        <w:t xml:space="preserve">  :</w:t>
+      </w:r>
+      <w:proofErr w:type="gramEnd"/>
+      <w:r>
+        <w:rPr>
+          <w:rFonts w:ascii="Courier New" w:hAnsi="Courier New" w:cs="Courier New"/>
+          <w:sz w:val="18"/>
+          <w:szCs w:val="18"/>
+        </w:rPr>
+        <w:t xml:space="preserve"> More precise </w:t>
       </w:r>
       <w:proofErr w:type="spellStart"/>
       <w:r>
@@ -4165,7 +5550,25 @@
           <w:sz w:val="18"/>
           <w:szCs w:val="18"/>
         </w:rPr>
-        <w:t xml:space="preserve">  -b &lt;info criteria&gt;   : Information Criteria to be used (default: 3)</w:t>
+        <w:t xml:space="preserve">  -b &lt;info criteria&gt; </w:t>
+      </w:r>
+      <w:proofErr w:type="gramStart"/>
+      <w:r>
+        <w:rPr>
+          <w:rFonts w:ascii="Courier New" w:hAnsi="Courier New" w:cs="Courier New"/>
+          <w:sz w:val="18"/>
+          <w:szCs w:val="18"/>
+        </w:rPr>
+        <w:t xml:space="preserve">  :</w:t>
+      </w:r>
+      <w:proofErr w:type="gramEnd"/>
+      <w:r>
+        <w:rPr>
+          <w:rFonts w:ascii="Courier New" w:hAnsi="Courier New" w:cs="Courier New"/>
+          <w:sz w:val="18"/>
+          <w:szCs w:val="18"/>
+        </w:rPr>
+        <w:t xml:space="preserve"> Information Criteria to be used (default: 3)</w:t>
       </w:r>
     </w:p>
     <w:p>
@@ -4245,7 +5648,25 @@
           <w:sz w:val="18"/>
           <w:szCs w:val="18"/>
         </w:rPr>
-        <w:t xml:space="preserve">  -h                   : This help page</w:t>
+        <w:t xml:space="preserve">  -h                 </w:t>
+      </w:r>
+      <w:proofErr w:type="gramStart"/>
+      <w:r>
+        <w:rPr>
+          <w:rFonts w:ascii="Courier New" w:hAnsi="Courier New" w:cs="Courier New"/>
+          <w:sz w:val="18"/>
+          <w:szCs w:val="18"/>
+        </w:rPr>
+        <w:t xml:space="preserve">  :</w:t>
+      </w:r>
+      <w:proofErr w:type="gramEnd"/>
+      <w:r>
+        <w:rPr>
+          <w:rFonts w:ascii="Courier New" w:hAnsi="Courier New" w:cs="Courier New"/>
+          <w:sz w:val="18"/>
+          <w:szCs w:val="18"/>
+        </w:rPr>
+        <w:t xml:space="preserve"> This help page</w:t>
       </w:r>
     </w:p>
     <w:p>
@@ -4271,7 +5692,16 @@
         <w:jc w:val="both"/>
       </w:pPr>
       <w:r>
-        <w:t>&lt;output prefix&gt;.HAS.chkpt.txt, which stores all the intermediate results for resuming the program when necessary.</w:t>
+        <w:lastRenderedPageBreak/>
+        <w:t>&lt;output prefix</w:t>
+      </w:r>
+      <w:proofErr w:type="gramStart"/>
+      <w:r>
+        <w:t>&gt;.HAS.chkpt.txt</w:t>
+      </w:r>
+      <w:proofErr w:type="gramEnd"/>
+      <w:r>
+        <w:t>, which stores all the intermediate results for resuming the program when necessary.</w:t>
       </w:r>
     </w:p>
     <w:p>
@@ -4291,8 +5721,13 @@
         <w:jc w:val="both"/>
       </w:pPr>
       <w:r>
-        <w:t>&lt;output prefix&gt;.HAS</w:t>
-      </w:r>
+        <w:t>&lt;output prefix</w:t>
+      </w:r>
+      <w:proofErr w:type="gramStart"/>
+      <w:r>
+        <w:t>&gt;.HAS</w:t>
+      </w:r>
+      <w:proofErr w:type="gramEnd"/>
       <w:r>
         <w:t>.&lt;info criteria&gt;</w:t>
       </w:r>
@@ -4427,13 +5862,23 @@
           <w:szCs w:val="18"/>
         </w:rPr>
       </w:pPr>
-      <w:r>
-        <w:rPr>
-          <w:rFonts w:ascii="Courier New" w:hAnsi="Courier New" w:cs="Courier New"/>
-          <w:sz w:val="18"/>
-          <w:szCs w:val="18"/>
-        </w:rPr>
-        <w:t>$ ./HA</w:t>
+      <w:proofErr w:type="gramStart"/>
+      <w:r>
+        <w:rPr>
+          <w:rFonts w:ascii="Courier New" w:hAnsi="Courier New" w:cs="Courier New"/>
+          <w:sz w:val="18"/>
+          <w:szCs w:val="18"/>
+        </w:rPr>
+        <w:t>$ .</w:t>
+      </w:r>
+      <w:proofErr w:type="gramEnd"/>
+      <w:r>
+        <w:rPr>
+          <w:rFonts w:ascii="Courier New" w:hAnsi="Courier New" w:cs="Courier New"/>
+          <w:sz w:val="18"/>
+          <w:szCs w:val="18"/>
+        </w:rPr>
+        <w:t>/HA</w:t>
       </w:r>
       <w:r>
         <w:rPr>
@@ -4555,13 +6000,23 @@
           <w:szCs w:val="18"/>
         </w:rPr>
       </w:pPr>
-      <w:r>
-        <w:rPr>
-          <w:rFonts w:ascii="Courier New" w:hAnsi="Courier New" w:cs="Courier New"/>
-          <w:sz w:val="18"/>
-          <w:szCs w:val="18"/>
-        </w:rPr>
-        <w:t>$ ./HA</w:t>
+      <w:proofErr w:type="gramStart"/>
+      <w:r>
+        <w:rPr>
+          <w:rFonts w:ascii="Courier New" w:hAnsi="Courier New" w:cs="Courier New"/>
+          <w:sz w:val="18"/>
+          <w:szCs w:val="18"/>
+        </w:rPr>
+        <w:t>$ .</w:t>
+      </w:r>
+      <w:proofErr w:type="gramEnd"/>
+      <w:r>
+        <w:rPr>
+          <w:rFonts w:ascii="Courier New" w:hAnsi="Courier New" w:cs="Courier New"/>
+          <w:sz w:val="18"/>
+          <w:szCs w:val="18"/>
+        </w:rPr>
+        <w:t>/HA</w:t>
       </w:r>
       <w:r>
         <w:rPr>
@@ -4636,6 +6091,7 @@
     </w:p>
     <w:p>
       <w:pPr>
+        <w:jc w:val="both"/>
         <w:rPr>
           <w:b/>
           <w:sz w:val="28"/>
@@ -4648,25 +6104,6 @@
           <w:sz w:val="28"/>
           <w:szCs w:val="28"/>
         </w:rPr>
-        <w:br w:type="page"/>
-      </w:r>
-    </w:p>
-    <w:p>
-      <w:pPr>
-        <w:jc w:val="both"/>
-        <w:rPr>
-          <w:b/>
-          <w:sz w:val="28"/>
-          <w:szCs w:val="28"/>
-        </w:rPr>
-      </w:pPr>
-      <w:r>
-        <w:rPr>
-          <w:b/>
-          <w:sz w:val="28"/>
-          <w:szCs w:val="28"/>
-        </w:rPr>
-        <w:lastRenderedPageBreak/>
         <w:t>Contact person</w:t>
       </w:r>
     </w:p>
@@ -4675,31 +6112,41 @@
         <w:jc w:val="both"/>
       </w:pPr>
       <w:r>
-        <w:t>Dr Lars Jermiin</w:t>
-      </w:r>
-    </w:p>
-    <w:p>
-      <w:pPr>
-        <w:jc w:val="both"/>
-      </w:pPr>
-      <w:r>
-        <w:t>Bioinformatics &amp; Phylogenomics Team, CSIRO Ecosystem Sciences</w:t>
-      </w:r>
-    </w:p>
-    <w:p>
-      <w:pPr>
-        <w:jc w:val="both"/>
-      </w:pPr>
-      <w:r>
-        <w:t>Email: lars.jermiin@csiro.au</w:t>
-      </w:r>
-    </w:p>
-    <w:p>
-      <w:pPr>
-        <w:jc w:val="both"/>
-      </w:pPr>
-      <w:r>
-        <w:t>Address: CSIRO - Ecosystem Sciences, GPO Box 1700, Canberra, ACT 2601, Australia</w:t>
+        <w:t xml:space="preserve">Dr Lars </w:t>
+      </w:r>
+      <w:proofErr w:type="spellStart"/>
+      <w:r>
+        <w:t>Jermiin</w:t>
+      </w:r>
+      <w:proofErr w:type="spellEnd"/>
+    </w:p>
+    <w:p>
+      <w:pPr>
+        <w:jc w:val="both"/>
+      </w:pPr>
+      <w:r>
+        <w:t>Email: Lars.Jermiin@universityofgalway.ie</w:t>
+      </w:r>
+    </w:p>
+    <w:p>
+      <w:pPr>
+        <w:jc w:val="both"/>
+      </w:pPr>
+    </w:p>
+    <w:p>
+      <w:pPr>
+        <w:jc w:val="both"/>
+      </w:pPr>
+      <w:r>
+        <w:t>Dr Thomas Wong</w:t>
+      </w:r>
+    </w:p>
+    <w:p>
+      <w:pPr>
+        <w:jc w:val="both"/>
+      </w:pPr>
+      <w:r>
+        <w:t>Email: Thomas.Wong@anu.edu.au</w:t>
       </w:r>
     </w:p>
     <w:sectPr>
@@ -4714,7 +6161,7 @@
 </file>
 
 <file path=word/endnotes.xml><?xml version="1.0" encoding="utf-8"?>
-<w:endnotes xmlns:wpc="http://schemas.microsoft.com/office/word/2010/wordprocessingCanvas" xmlns:mo="http://schemas.microsoft.com/office/mac/office/2008/main" xmlns:mc="http://schemas.openxmlformats.org/markup-compatibility/2006" xmlns:mv="urn:schemas-microsoft-com:mac:vml" xmlns:o="urn:schemas-microsoft-com:office:office" xmlns:r="http://schemas.openxmlformats.org/officeDocument/2006/relationships" xmlns:m="http://schemas.openxmlformats.org/officeDocument/2006/math" xmlns:v="urn:schemas-microsoft-com:vml" xmlns:wp14="http://schemas.microsoft.com/office/word/2010/wordprocessingDrawing" xmlns:wp="http://schemas.openxmlformats.org/drawingml/2006/wordprocessingDrawing" xmlns:w10="urn:schemas-microsoft-com:office:word" xmlns:w="http://schemas.openxmlformats.org/wordprocessingml/2006/main" xmlns:w14="http://schemas.microsoft.com/office/word/2010/wordml" xmlns:w15="http://schemas.microsoft.com/office/word/2012/wordml" xmlns:wpg="http://schemas.microsoft.com/office/word/2010/wordprocessingGroup" xmlns:wpi="http://schemas.microsoft.com/office/word/2010/wordprocessingInk" xmlns:wne="http://schemas.microsoft.com/office/word/2006/wordml" xmlns:wps="http://schemas.microsoft.com/office/word/2010/wordprocessingShape" mc:Ignorable="w14 w15 wp14">
+<w:endnotes xmlns:wpc="http://schemas.microsoft.com/office/word/2010/wordprocessingCanvas" xmlns:cx="http://schemas.microsoft.com/office/drawing/2014/chartex" xmlns:cx1="http://schemas.microsoft.com/office/drawing/2015/9/8/chartex" xmlns:cx2="http://schemas.microsoft.com/office/drawing/2015/10/21/chartex" xmlns:cx3="http://schemas.microsoft.com/office/drawing/2016/5/9/chartex" xmlns:cx4="http://schemas.microsoft.com/office/drawing/2016/5/10/chartex" xmlns:cx5="http://schemas.microsoft.com/office/drawing/2016/5/11/chartex" xmlns:cx6="http://schemas.microsoft.com/office/drawing/2016/5/12/chartex" xmlns:cx7="http://schemas.microsoft.com/office/drawing/2016/5/13/chartex" xmlns:cx8="http://schemas.microsoft.com/office/drawing/2016/5/14/chartex" xmlns:mc="http://schemas.openxmlformats.org/markup-compatibility/2006" xmlns:aink="http://schemas.microsoft.com/office/drawing/2016/ink" xmlns:am3d="http://schemas.microsoft.com/office/drawing/2017/model3d" xmlns:o="urn:schemas-microsoft-com:office:office" xmlns:oel="http://schemas.microsoft.com/office/2019/extlst" xmlns:r="http://schemas.openxmlformats.org/officeDocument/2006/relationships" xmlns:m="http://schemas.openxmlformats.org/officeDocument/2006/math" xmlns:v="urn:schemas-microsoft-com:vml" xmlns:wp14="http://schemas.microsoft.com/office/word/2010/wordprocessingDrawing" xmlns:wp="http://schemas.openxmlformats.org/drawingml/2006/wordprocessingDrawing" xmlns:w10="urn:schemas-microsoft-com:office:word" xmlns:w="http://schemas.openxmlformats.org/wordprocessingml/2006/main" xmlns:w14="http://schemas.microsoft.com/office/word/2010/wordml" xmlns:w15="http://schemas.microsoft.com/office/word/2012/wordml" xmlns:w16cex="http://schemas.microsoft.com/office/word/2018/wordml/cex" xmlns:w16cid="http://schemas.microsoft.com/office/word/2016/wordml/cid" xmlns:w16="http://schemas.microsoft.com/office/word/2018/wordml" xmlns:w16sdtdh="http://schemas.microsoft.com/office/word/2020/wordml/sdtdatahash" xmlns:w16se="http://schemas.microsoft.com/office/word/2015/wordml/symex" xmlns:wpg="http://schemas.microsoft.com/office/word/2010/wordprocessingGroup" xmlns:wpi="http://schemas.microsoft.com/office/word/2010/wordprocessingInk" xmlns:wne="http://schemas.microsoft.com/office/word/2006/wordml" xmlns:wps="http://schemas.microsoft.com/office/word/2010/wordprocessingShape" mc:Ignorable="w14 w15 w16se w16cid w16 w16cex w16sdtdh wp14">
   <w:endnote w:type="separator" w:id="-1">
     <w:p>
       <w:pPr>
@@ -4739,7 +6186,7 @@
 </file>
 
 <file path=word/footer1.xml><?xml version="1.0" encoding="utf-8"?>
-<w:ftr xmlns:wpc="http://schemas.microsoft.com/office/word/2010/wordprocessingCanvas" xmlns:mo="http://schemas.microsoft.com/office/mac/office/2008/main" xmlns:mc="http://schemas.openxmlformats.org/markup-compatibility/2006" xmlns:mv="urn:schemas-microsoft-com:mac:vml" xmlns:o="urn:schemas-microsoft-com:office:office" xmlns:r="http://schemas.openxmlformats.org/officeDocument/2006/relationships" xmlns:m="http://schemas.openxmlformats.org/officeDocument/2006/math" xmlns:v="urn:schemas-microsoft-com:vml" xmlns:wp14="http://schemas.microsoft.com/office/word/2010/wordprocessingDrawing" xmlns:wp="http://schemas.openxmlformats.org/drawingml/2006/wordprocessingDrawing" xmlns:w10="urn:schemas-microsoft-com:office:word" xmlns:w="http://schemas.openxmlformats.org/wordprocessingml/2006/main" xmlns:w14="http://schemas.microsoft.com/office/word/2010/wordml" xmlns:w15="http://schemas.microsoft.com/office/word/2012/wordml" xmlns:wpg="http://schemas.microsoft.com/office/word/2010/wordprocessingGroup" xmlns:wpi="http://schemas.microsoft.com/office/word/2010/wordprocessingInk" xmlns:wne="http://schemas.microsoft.com/office/word/2006/wordml" xmlns:wps="http://schemas.microsoft.com/office/word/2010/wordprocessingShape" mc:Ignorable="w14 w15 wp14">
+<w:ftr xmlns:wpc="http://schemas.microsoft.com/office/word/2010/wordprocessingCanvas" xmlns:cx="http://schemas.microsoft.com/office/drawing/2014/chartex" xmlns:cx1="http://schemas.microsoft.com/office/drawing/2015/9/8/chartex" xmlns:cx2="http://schemas.microsoft.com/office/drawing/2015/10/21/chartex" xmlns:cx3="http://schemas.microsoft.com/office/drawing/2016/5/9/chartex" xmlns:cx4="http://schemas.microsoft.com/office/drawing/2016/5/10/chartex" xmlns:cx5="http://schemas.microsoft.com/office/drawing/2016/5/11/chartex" xmlns:cx6="http://schemas.microsoft.com/office/drawing/2016/5/12/chartex" xmlns:cx7="http://schemas.microsoft.com/office/drawing/2016/5/13/chartex" xmlns:cx8="http://schemas.microsoft.com/office/drawing/2016/5/14/chartex" xmlns:mc="http://schemas.openxmlformats.org/markup-compatibility/2006" xmlns:aink="http://schemas.microsoft.com/office/drawing/2016/ink" xmlns:am3d="http://schemas.microsoft.com/office/drawing/2017/model3d" xmlns:o="urn:schemas-microsoft-com:office:office" xmlns:oel="http://schemas.microsoft.com/office/2019/extlst" xmlns:r="http://schemas.openxmlformats.org/officeDocument/2006/relationships" xmlns:m="http://schemas.openxmlformats.org/officeDocument/2006/math" xmlns:v="urn:schemas-microsoft-com:vml" xmlns:wp14="http://schemas.microsoft.com/office/word/2010/wordprocessingDrawing" xmlns:wp="http://schemas.openxmlformats.org/drawingml/2006/wordprocessingDrawing" xmlns:w10="urn:schemas-microsoft-com:office:word" xmlns:w="http://schemas.openxmlformats.org/wordprocessingml/2006/main" xmlns:w14="http://schemas.microsoft.com/office/word/2010/wordml" xmlns:w15="http://schemas.microsoft.com/office/word/2012/wordml" xmlns:w16cex="http://schemas.microsoft.com/office/word/2018/wordml/cex" xmlns:w16cid="http://schemas.microsoft.com/office/word/2016/wordml/cid" xmlns:w16="http://schemas.microsoft.com/office/word/2018/wordml" xmlns:w16sdtdh="http://schemas.microsoft.com/office/word/2020/wordml/sdtdatahash" xmlns:w16se="http://schemas.microsoft.com/office/word/2015/wordml/symex" xmlns:wpg="http://schemas.microsoft.com/office/word/2010/wordprocessingGroup" xmlns:wpi="http://schemas.microsoft.com/office/word/2010/wordprocessingInk" xmlns:wne="http://schemas.microsoft.com/office/word/2006/wordml" xmlns:wps="http://schemas.microsoft.com/office/word/2010/wordprocessingShape" mc:Ignorable="w14 w15 w16se w16cid w16 w16cex w16sdtdh wp14">
   <w:sdt>
     <w:sdtPr>
       <w:id w:val="23631250"/>
@@ -4748,7 +6195,6 @@
         <w:docPartUnique/>
       </w:docPartObj>
     </w:sdtPr>
-    <w:sdtEndPr/>
     <w:sdtContent>
       <w:p>
         <w:pPr>
@@ -4788,7 +6234,7 @@
 </file>
 
 <file path=word/footnotes.xml><?xml version="1.0" encoding="utf-8"?>
-<w:footnotes xmlns:wpc="http://schemas.microsoft.com/office/word/2010/wordprocessingCanvas" xmlns:mo="http://schemas.microsoft.com/office/mac/office/2008/main" xmlns:mc="http://schemas.openxmlformats.org/markup-compatibility/2006" xmlns:mv="urn:schemas-microsoft-com:mac:vml" xmlns:o="urn:schemas-microsoft-com:office:office" xmlns:r="http://schemas.openxmlformats.org/officeDocument/2006/relationships" xmlns:m="http://schemas.openxmlformats.org/officeDocument/2006/math" xmlns:v="urn:schemas-microsoft-com:vml" xmlns:wp14="http://schemas.microsoft.com/office/word/2010/wordprocessingDrawing" xmlns:wp="http://schemas.openxmlformats.org/drawingml/2006/wordprocessingDrawing" xmlns:w10="urn:schemas-microsoft-com:office:word" xmlns:w="http://schemas.openxmlformats.org/wordprocessingml/2006/main" xmlns:w14="http://schemas.microsoft.com/office/word/2010/wordml" xmlns:w15="http://schemas.microsoft.com/office/word/2012/wordml" xmlns:wpg="http://schemas.microsoft.com/office/word/2010/wordprocessingGroup" xmlns:wpi="http://schemas.microsoft.com/office/word/2010/wordprocessingInk" xmlns:wne="http://schemas.microsoft.com/office/word/2006/wordml" xmlns:wps="http://schemas.microsoft.com/office/word/2010/wordprocessingShape" mc:Ignorable="w14 w15 wp14">
+<w:footnotes xmlns:wpc="http://schemas.microsoft.com/office/word/2010/wordprocessingCanvas" xmlns:cx="http://schemas.microsoft.com/office/drawing/2014/chartex" xmlns:cx1="http://schemas.microsoft.com/office/drawing/2015/9/8/chartex" xmlns:cx2="http://schemas.microsoft.com/office/drawing/2015/10/21/chartex" xmlns:cx3="http://schemas.microsoft.com/office/drawing/2016/5/9/chartex" xmlns:cx4="http://schemas.microsoft.com/office/drawing/2016/5/10/chartex" xmlns:cx5="http://schemas.microsoft.com/office/drawing/2016/5/11/chartex" xmlns:cx6="http://schemas.microsoft.com/office/drawing/2016/5/12/chartex" xmlns:cx7="http://schemas.microsoft.com/office/drawing/2016/5/13/chartex" xmlns:cx8="http://schemas.microsoft.com/office/drawing/2016/5/14/chartex" xmlns:mc="http://schemas.openxmlformats.org/markup-compatibility/2006" xmlns:aink="http://schemas.microsoft.com/office/drawing/2016/ink" xmlns:am3d="http://schemas.microsoft.com/office/drawing/2017/model3d" xmlns:o="urn:schemas-microsoft-com:office:office" xmlns:oel="http://schemas.microsoft.com/office/2019/extlst" xmlns:r="http://schemas.openxmlformats.org/officeDocument/2006/relationships" xmlns:m="http://schemas.openxmlformats.org/officeDocument/2006/math" xmlns:v="urn:schemas-microsoft-com:vml" xmlns:wp14="http://schemas.microsoft.com/office/word/2010/wordprocessingDrawing" xmlns:wp="http://schemas.openxmlformats.org/drawingml/2006/wordprocessingDrawing" xmlns:w10="urn:schemas-microsoft-com:office:word" xmlns:w="http://schemas.openxmlformats.org/wordprocessingml/2006/main" xmlns:w14="http://schemas.microsoft.com/office/word/2010/wordml" xmlns:w15="http://schemas.microsoft.com/office/word/2012/wordml" xmlns:w16cex="http://schemas.microsoft.com/office/word/2018/wordml/cex" xmlns:w16cid="http://schemas.microsoft.com/office/word/2016/wordml/cid" xmlns:w16="http://schemas.microsoft.com/office/word/2018/wordml" xmlns:w16sdtdh="http://schemas.microsoft.com/office/word/2020/wordml/sdtdatahash" xmlns:w16se="http://schemas.microsoft.com/office/word/2015/wordml/symex" xmlns:wpg="http://schemas.microsoft.com/office/word/2010/wordprocessingGroup" xmlns:wpi="http://schemas.microsoft.com/office/word/2010/wordprocessingInk" xmlns:wne="http://schemas.microsoft.com/office/word/2006/wordml" xmlns:wps="http://schemas.microsoft.com/office/word/2010/wordprocessingShape" mc:Ignorable="w14 w15 w16se w16cid w16 w16cex w16sdtdh wp14">
   <w:footnote w:type="separator" w:id="-1">
     <w:p>
       <w:pPr>
@@ -4813,8 +6259,8 @@
 </file>
 
 <file path=word/numbering.xml><?xml version="1.0" encoding="utf-8"?>
-<w:numbering xmlns:wpc="http://schemas.microsoft.com/office/word/2010/wordprocessingCanvas" xmlns:mo="http://schemas.microsoft.com/office/mac/office/2008/main" xmlns:mc="http://schemas.openxmlformats.org/markup-compatibility/2006" xmlns:mv="urn:schemas-microsoft-com:mac:vml" xmlns:o="urn:schemas-microsoft-com:office:office" xmlns:r="http://schemas.openxmlformats.org/officeDocument/2006/relationships" xmlns:m="http://schemas.openxmlformats.org/officeDocument/2006/math" xmlns:v="urn:schemas-microsoft-com:vml" xmlns:wp14="http://schemas.microsoft.com/office/word/2010/wordprocessingDrawing" xmlns:wp="http://schemas.openxmlformats.org/drawingml/2006/wordprocessingDrawing" xmlns:w10="urn:schemas-microsoft-com:office:word" xmlns:w="http://schemas.openxmlformats.org/wordprocessingml/2006/main" xmlns:w14="http://schemas.microsoft.com/office/word/2010/wordml" xmlns:w15="http://schemas.microsoft.com/office/word/2012/wordml" xmlns:wpg="http://schemas.microsoft.com/office/word/2010/wordprocessingGroup" xmlns:wpi="http://schemas.microsoft.com/office/word/2010/wordprocessingInk" xmlns:wne="http://schemas.microsoft.com/office/word/2006/wordml" xmlns:wps="http://schemas.microsoft.com/office/word/2010/wordprocessingShape" mc:Ignorable="w14 w15 wp14">
-  <w:abstractNum w:abstractNumId="0">
+<w:numbering xmlns:wpc="http://schemas.microsoft.com/office/word/2010/wordprocessingCanvas" xmlns:cx="http://schemas.microsoft.com/office/drawing/2014/chartex" xmlns:cx1="http://schemas.microsoft.com/office/drawing/2015/9/8/chartex" xmlns:cx2="http://schemas.microsoft.com/office/drawing/2015/10/21/chartex" xmlns:cx3="http://schemas.microsoft.com/office/drawing/2016/5/9/chartex" xmlns:cx4="http://schemas.microsoft.com/office/drawing/2016/5/10/chartex" xmlns:cx5="http://schemas.microsoft.com/office/drawing/2016/5/11/chartex" xmlns:cx6="http://schemas.microsoft.com/office/drawing/2016/5/12/chartex" xmlns:cx7="http://schemas.microsoft.com/office/drawing/2016/5/13/chartex" xmlns:cx8="http://schemas.microsoft.com/office/drawing/2016/5/14/chartex" xmlns:mc="http://schemas.openxmlformats.org/markup-compatibility/2006" xmlns:aink="http://schemas.microsoft.com/office/drawing/2016/ink" xmlns:am3d="http://schemas.microsoft.com/office/drawing/2017/model3d" xmlns:o="urn:schemas-microsoft-com:office:office" xmlns:oel="http://schemas.microsoft.com/office/2019/extlst" xmlns:r="http://schemas.openxmlformats.org/officeDocument/2006/relationships" xmlns:m="http://schemas.openxmlformats.org/officeDocument/2006/math" xmlns:v="urn:schemas-microsoft-com:vml" xmlns:wp14="http://schemas.microsoft.com/office/word/2010/wordprocessingDrawing" xmlns:wp="http://schemas.openxmlformats.org/drawingml/2006/wordprocessingDrawing" xmlns:w10="urn:schemas-microsoft-com:office:word" xmlns:w="http://schemas.openxmlformats.org/wordprocessingml/2006/main" xmlns:w14="http://schemas.microsoft.com/office/word/2010/wordml" xmlns:w15="http://schemas.microsoft.com/office/word/2012/wordml" xmlns:w16cex="http://schemas.microsoft.com/office/word/2018/wordml/cex" xmlns:w16cid="http://schemas.microsoft.com/office/word/2016/wordml/cid" xmlns:w16="http://schemas.microsoft.com/office/word/2018/wordml" xmlns:w16sdtdh="http://schemas.microsoft.com/office/word/2020/wordml/sdtdatahash" xmlns:w16se="http://schemas.microsoft.com/office/word/2015/wordml/symex" xmlns:wpg="http://schemas.microsoft.com/office/word/2010/wordprocessingGroup" xmlns:wpi="http://schemas.microsoft.com/office/word/2010/wordprocessingInk" xmlns:wne="http://schemas.microsoft.com/office/word/2006/wordml" xmlns:wps="http://schemas.microsoft.com/office/word/2010/wordprocessingShape" mc:Ignorable="w14 w15 w16se w16cid w16 w16cex w16sdtdh wp14">
+  <w:abstractNum w:abstractNumId="0" w15:restartNumberingAfterBreak="0">
     <w:nsid w:val="125570A9"/>
     <w:multiLevelType w:val="hybridMultilevel"/>
     <w:tmpl w:val="664E46BE"/>
@@ -4903,7 +6349,7 @@
       </w:pPr>
     </w:lvl>
   </w:abstractNum>
-  <w:abstractNum w:abstractNumId="1">
+  <w:abstractNum w:abstractNumId="1" w15:restartNumberingAfterBreak="0">
     <w:nsid w:val="175C5E67"/>
     <w:multiLevelType w:val="hybridMultilevel"/>
     <w:tmpl w:val="2B886884"/>
@@ -4992,7 +6438,7 @@
       </w:pPr>
     </w:lvl>
   </w:abstractNum>
-  <w:abstractNum w:abstractNumId="2">
+  <w:abstractNum w:abstractNumId="2" w15:restartNumberingAfterBreak="0">
     <w:nsid w:val="27437A03"/>
     <w:multiLevelType w:val="hybridMultilevel"/>
     <w:tmpl w:val="664E46BE"/>
@@ -5081,7 +6527,120 @@
       </w:pPr>
     </w:lvl>
   </w:abstractNum>
-  <w:abstractNum w:abstractNumId="3">
+  <w:abstractNum w:abstractNumId="3" w15:restartNumberingAfterBreak="0">
+    <w:nsid w:val="2B941AEA"/>
+    <w:multiLevelType w:val="hybridMultilevel"/>
+    <w:tmpl w:val="8FC04422"/>
+    <w:lvl w:ilvl="0" w:tplc="08090001">
+      <w:start w:val="1"/>
+      <w:numFmt w:val="bullet"/>
+      <w:lvlText w:val=""/>
+      <w:lvlJc w:val="left"/>
+      <w:pPr>
+        <w:ind w:left="360" w:hanging="360"/>
+      </w:pPr>
+      <w:rPr>
+        <w:rFonts w:ascii="Symbol" w:hAnsi="Symbol" w:hint="default"/>
+      </w:rPr>
+    </w:lvl>
+    <w:lvl w:ilvl="1" w:tplc="08090003" w:tentative="1">
+      <w:start w:val="1"/>
+      <w:numFmt w:val="bullet"/>
+      <w:lvlText w:val="o"/>
+      <w:lvlJc w:val="left"/>
+      <w:pPr>
+        <w:ind w:left="1080" w:hanging="360"/>
+      </w:pPr>
+      <w:rPr>
+        <w:rFonts w:ascii="Courier New" w:hAnsi="Courier New" w:cs="Courier New" w:hint="default"/>
+      </w:rPr>
+    </w:lvl>
+    <w:lvl w:ilvl="2" w:tplc="08090005" w:tentative="1">
+      <w:start w:val="1"/>
+      <w:numFmt w:val="bullet"/>
+      <w:lvlText w:val=""/>
+      <w:lvlJc w:val="left"/>
+      <w:pPr>
+        <w:ind w:left="1800" w:hanging="360"/>
+      </w:pPr>
+      <w:rPr>
+        <w:rFonts w:ascii="Wingdings" w:hAnsi="Wingdings" w:hint="default"/>
+      </w:rPr>
+    </w:lvl>
+    <w:lvl w:ilvl="3" w:tplc="08090001" w:tentative="1">
+      <w:start w:val="1"/>
+      <w:numFmt w:val="bullet"/>
+      <w:lvlText w:val=""/>
+      <w:lvlJc w:val="left"/>
+      <w:pPr>
+        <w:ind w:left="2520" w:hanging="360"/>
+      </w:pPr>
+      <w:rPr>
+        <w:rFonts w:ascii="Symbol" w:hAnsi="Symbol" w:hint="default"/>
+      </w:rPr>
+    </w:lvl>
+    <w:lvl w:ilvl="4" w:tplc="08090003" w:tentative="1">
+      <w:start w:val="1"/>
+      <w:numFmt w:val="bullet"/>
+      <w:lvlText w:val="o"/>
+      <w:lvlJc w:val="left"/>
+      <w:pPr>
+        <w:ind w:left="3240" w:hanging="360"/>
+      </w:pPr>
+      <w:rPr>
+        <w:rFonts w:ascii="Courier New" w:hAnsi="Courier New" w:cs="Courier New" w:hint="default"/>
+      </w:rPr>
+    </w:lvl>
+    <w:lvl w:ilvl="5" w:tplc="08090005" w:tentative="1">
+      <w:start w:val="1"/>
+      <w:numFmt w:val="bullet"/>
+      <w:lvlText w:val=""/>
+      <w:lvlJc w:val="left"/>
+      <w:pPr>
+        <w:ind w:left="3960" w:hanging="360"/>
+      </w:pPr>
+      <w:rPr>
+        <w:rFonts w:ascii="Wingdings" w:hAnsi="Wingdings" w:hint="default"/>
+      </w:rPr>
+    </w:lvl>
+    <w:lvl w:ilvl="6" w:tplc="08090001" w:tentative="1">
+      <w:start w:val="1"/>
+      <w:numFmt w:val="bullet"/>
+      <w:lvlText w:val=""/>
+      <w:lvlJc w:val="left"/>
+      <w:pPr>
+        <w:ind w:left="4680" w:hanging="360"/>
+      </w:pPr>
+      <w:rPr>
+        <w:rFonts w:ascii="Symbol" w:hAnsi="Symbol" w:hint="default"/>
+      </w:rPr>
+    </w:lvl>
+    <w:lvl w:ilvl="7" w:tplc="08090003" w:tentative="1">
+      <w:start w:val="1"/>
+      <w:numFmt w:val="bullet"/>
+      <w:lvlText w:val="o"/>
+      <w:lvlJc w:val="left"/>
+      <w:pPr>
+        <w:ind w:left="5400" w:hanging="360"/>
+      </w:pPr>
+      <w:rPr>
+        <w:rFonts w:ascii="Courier New" w:hAnsi="Courier New" w:cs="Courier New" w:hint="default"/>
+      </w:rPr>
+    </w:lvl>
+    <w:lvl w:ilvl="8" w:tplc="08090005" w:tentative="1">
+      <w:start w:val="1"/>
+      <w:numFmt w:val="bullet"/>
+      <w:lvlText w:val=""/>
+      <w:lvlJc w:val="left"/>
+      <w:pPr>
+        <w:ind w:left="6120" w:hanging="360"/>
+      </w:pPr>
+      <w:rPr>
+        <w:rFonts w:ascii="Wingdings" w:hAnsi="Wingdings" w:hint="default"/>
+      </w:rPr>
+    </w:lvl>
+  </w:abstractNum>
+  <w:abstractNum w:abstractNumId="4" w15:restartNumberingAfterBreak="0">
     <w:nsid w:val="2C8828F4"/>
     <w:multiLevelType w:val="hybridMultilevel"/>
     <w:tmpl w:val="664E46BE"/>
@@ -5170,7 +6729,7 @@
       </w:pPr>
     </w:lvl>
   </w:abstractNum>
-  <w:abstractNum w:abstractNumId="4">
+  <w:abstractNum w:abstractNumId="5" w15:restartNumberingAfterBreak="0">
     <w:nsid w:val="331F74A7"/>
     <w:multiLevelType w:val="hybridMultilevel"/>
     <w:tmpl w:val="2B886884"/>
@@ -5259,26 +6818,145 @@
       </w:pPr>
     </w:lvl>
   </w:abstractNum>
-  <w:num w:numId="1">
+  <w:abstractNum w:abstractNumId="6" w15:restartNumberingAfterBreak="0">
+    <w:nsid w:val="68026390"/>
+    <w:multiLevelType w:val="hybridMultilevel"/>
+    <w:tmpl w:val="A86E0914"/>
+    <w:lvl w:ilvl="0" w:tplc="08090001">
+      <w:start w:val="1"/>
+      <w:numFmt w:val="bullet"/>
+      <w:lvlText w:val=""/>
+      <w:lvlJc w:val="left"/>
+      <w:pPr>
+        <w:ind w:left="360" w:hanging="360"/>
+      </w:pPr>
+      <w:rPr>
+        <w:rFonts w:ascii="Symbol" w:hAnsi="Symbol" w:hint="default"/>
+      </w:rPr>
+    </w:lvl>
+    <w:lvl w:ilvl="1" w:tplc="08090003" w:tentative="1">
+      <w:start w:val="1"/>
+      <w:numFmt w:val="bullet"/>
+      <w:lvlText w:val="o"/>
+      <w:lvlJc w:val="left"/>
+      <w:pPr>
+        <w:ind w:left="1080" w:hanging="360"/>
+      </w:pPr>
+      <w:rPr>
+        <w:rFonts w:ascii="Courier New" w:hAnsi="Courier New" w:cs="Courier New" w:hint="default"/>
+      </w:rPr>
+    </w:lvl>
+    <w:lvl w:ilvl="2" w:tplc="08090005" w:tentative="1">
+      <w:start w:val="1"/>
+      <w:numFmt w:val="bullet"/>
+      <w:lvlText w:val=""/>
+      <w:lvlJc w:val="left"/>
+      <w:pPr>
+        <w:ind w:left="1800" w:hanging="360"/>
+      </w:pPr>
+      <w:rPr>
+        <w:rFonts w:ascii="Wingdings" w:hAnsi="Wingdings" w:hint="default"/>
+      </w:rPr>
+    </w:lvl>
+    <w:lvl w:ilvl="3" w:tplc="08090001" w:tentative="1">
+      <w:start w:val="1"/>
+      <w:numFmt w:val="bullet"/>
+      <w:lvlText w:val=""/>
+      <w:lvlJc w:val="left"/>
+      <w:pPr>
+        <w:ind w:left="2520" w:hanging="360"/>
+      </w:pPr>
+      <w:rPr>
+        <w:rFonts w:ascii="Symbol" w:hAnsi="Symbol" w:hint="default"/>
+      </w:rPr>
+    </w:lvl>
+    <w:lvl w:ilvl="4" w:tplc="08090003" w:tentative="1">
+      <w:start w:val="1"/>
+      <w:numFmt w:val="bullet"/>
+      <w:lvlText w:val="o"/>
+      <w:lvlJc w:val="left"/>
+      <w:pPr>
+        <w:ind w:left="3240" w:hanging="360"/>
+      </w:pPr>
+      <w:rPr>
+        <w:rFonts w:ascii="Courier New" w:hAnsi="Courier New" w:cs="Courier New" w:hint="default"/>
+      </w:rPr>
+    </w:lvl>
+    <w:lvl w:ilvl="5" w:tplc="08090005" w:tentative="1">
+      <w:start w:val="1"/>
+      <w:numFmt w:val="bullet"/>
+      <w:lvlText w:val=""/>
+      <w:lvlJc w:val="left"/>
+      <w:pPr>
+        <w:ind w:left="3960" w:hanging="360"/>
+      </w:pPr>
+      <w:rPr>
+        <w:rFonts w:ascii="Wingdings" w:hAnsi="Wingdings" w:hint="default"/>
+      </w:rPr>
+    </w:lvl>
+    <w:lvl w:ilvl="6" w:tplc="08090001" w:tentative="1">
+      <w:start w:val="1"/>
+      <w:numFmt w:val="bullet"/>
+      <w:lvlText w:val=""/>
+      <w:lvlJc w:val="left"/>
+      <w:pPr>
+        <w:ind w:left="4680" w:hanging="360"/>
+      </w:pPr>
+      <w:rPr>
+        <w:rFonts w:ascii="Symbol" w:hAnsi="Symbol" w:hint="default"/>
+      </w:rPr>
+    </w:lvl>
+    <w:lvl w:ilvl="7" w:tplc="08090003" w:tentative="1">
+      <w:start w:val="1"/>
+      <w:numFmt w:val="bullet"/>
+      <w:lvlText w:val="o"/>
+      <w:lvlJc w:val="left"/>
+      <w:pPr>
+        <w:ind w:left="5400" w:hanging="360"/>
+      </w:pPr>
+      <w:rPr>
+        <w:rFonts w:ascii="Courier New" w:hAnsi="Courier New" w:cs="Courier New" w:hint="default"/>
+      </w:rPr>
+    </w:lvl>
+    <w:lvl w:ilvl="8" w:tplc="08090005" w:tentative="1">
+      <w:start w:val="1"/>
+      <w:numFmt w:val="bullet"/>
+      <w:lvlText w:val=""/>
+      <w:lvlJc w:val="left"/>
+      <w:pPr>
+        <w:ind w:left="6120" w:hanging="360"/>
+      </w:pPr>
+      <w:rPr>
+        <w:rFonts w:ascii="Wingdings" w:hAnsi="Wingdings" w:hint="default"/>
+      </w:rPr>
+    </w:lvl>
+  </w:abstractNum>
+  <w:num w:numId="1" w16cid:durableId="275799121">
     <w:abstractNumId w:val="1"/>
   </w:num>
-  <w:num w:numId="2">
+  <w:num w:numId="2" w16cid:durableId="1787117296">
+    <w:abstractNumId w:val="4"/>
+  </w:num>
+  <w:num w:numId="3" w16cid:durableId="38284447">
+    <w:abstractNumId w:val="2"/>
+  </w:num>
+  <w:num w:numId="4" w16cid:durableId="1840265570">
+    <w:abstractNumId w:val="0"/>
+  </w:num>
+  <w:num w:numId="5" w16cid:durableId="741872380">
+    <w:abstractNumId w:val="5"/>
+  </w:num>
+  <w:num w:numId="6" w16cid:durableId="2127969921">
     <w:abstractNumId w:val="3"/>
   </w:num>
-  <w:num w:numId="3">
-    <w:abstractNumId w:val="2"/>
-  </w:num>
-  <w:num w:numId="4">
-    <w:abstractNumId w:val="0"/>
-  </w:num>
-  <w:num w:numId="5">
-    <w:abstractNumId w:val="4"/>
+  <w:num w:numId="7" w16cid:durableId="183053247">
+    <w:abstractNumId w:val="6"/>
   </w:num>
 </w:numbering>
 </file>
 
 <file path=word/styles.xml><?xml version="1.0" encoding="utf-8"?>
-<w:styles xmlns:mc="http://schemas.openxmlformats.org/markup-compatibility/2006" xmlns:r="http://schemas.openxmlformats.org/officeDocument/2006/relationships" xmlns:w="http://schemas.openxmlformats.org/wordprocessingml/2006/main" xmlns:w14="http://schemas.microsoft.com/office/word/2010/wordml" xmlns:w15="http://schemas.microsoft.com/office/word/2012/wordml" mc:Ignorable="w14 w15">
+<w:styles xmlns:mc="http://schemas.openxmlformats.org/markup-compatibility/2006" xmlns:r="http://schemas.openxmlformats.org/officeDocument/2006/relationships" xmlns:w="http://schemas.openxmlformats.org/wordprocessingml/2006/main" xmlns:w14="http://schemas.microsoft.com/office/word/2010/wordml" xmlns:w15="http://schemas.microsoft.com/office/word/2012/wordml" xmlns:w16cex="http://schemas.microsoft.com/office/word/2018/wordml/cex" xmlns:w16cid="http://schemas.microsoft.com/office/word/2016/wordml/cid" xmlns:w16="http://schemas.microsoft.com/office/word/2018/wordml" xmlns:w16sdtdh="http://schemas.microsoft.com/office/word/2020/wordml/sdtdatahash" xmlns:w16se="http://schemas.microsoft.com/office/word/2015/wordml/symex" mc:Ignorable="w14 w15 w16se w16cid w16 w16cex w16sdtdh">
   <w:docDefaults>
     <w:rPrDefault>
       <w:rPr>
@@ -5294,7 +6972,7 @@
       </w:pPr>
     </w:pPrDefault>
   </w:docDefaults>
-  <w:latentStyles w:defLockedState="0" w:defUIPriority="99" w:defSemiHidden="0" w:defUnhideWhenUsed="0" w:defQFormat="0" w:count="382">
+  <w:latentStyles w:defLockedState="0" w:defUIPriority="99" w:defSemiHidden="0" w:defUnhideWhenUsed="0" w:defQFormat="0" w:count="376">
     <w:lsdException w:name="Normal" w:uiPriority="0" w:qFormat="1"/>
     <w:lsdException w:name="heading 1" w:uiPriority="9" w:qFormat="1"/>
     <w:lsdException w:name="heading 2" w:semiHidden="1" w:uiPriority="9" w:unhideWhenUsed="1" w:qFormat="1"/>
@@ -5451,15 +7129,6 @@
     <w:lsdException w:name="Balloon Text" w:semiHidden="1" w:unhideWhenUsed="1"/>
     <w:lsdException w:name="Table Grid" w:uiPriority="59"/>
     <w:lsdException w:name="Table Theme" w:semiHidden="1" w:unhideWhenUsed="1"/>
-    <w:lsdException w:name="Note Level 1" w:semiHidden="1" w:unhideWhenUsed="1"/>
-    <w:lsdException w:name="Note Level 2" w:semiHidden="1" w:unhideWhenUsed="1"/>
-    <w:lsdException w:name="Note Level 3" w:semiHidden="1" w:unhideWhenUsed="1"/>
-    <w:lsdException w:name="Note Level 4" w:semiHidden="1" w:unhideWhenUsed="1"/>
-    <w:lsdException w:name="Note Level 5" w:semiHidden="1" w:unhideWhenUsed="1"/>
-    <w:lsdException w:name="Note Level 6" w:semiHidden="1" w:unhideWhenUsed="1"/>
-    <w:lsdException w:name="Note Level 7" w:semiHidden="1" w:unhideWhenUsed="1"/>
-    <w:lsdException w:name="Note Level 8" w:semiHidden="1" w:unhideWhenUsed="1"/>
-    <w:lsdException w:name="Note Level 9" w:semiHidden="1" w:unhideWhenUsed="1"/>
     <w:lsdException w:name="Placeholder Text" w:semiHidden="1"/>
     <w:lsdException w:name="No Spacing" w:uiPriority="1" w:qFormat="1"/>
     <w:lsdException w:name="Light Shading" w:uiPriority="60"/>
@@ -5834,6 +7503,27 @@
       <w:szCs w:val="16"/>
     </w:rPr>
   </w:style>
+  <w:style w:type="character" w:styleId="Hyperlink">
+    <w:name w:val="Hyperlink"/>
+    <w:basedOn w:val="DefaultParagraphFont"/>
+    <w:uiPriority w:val="99"/>
+    <w:unhideWhenUsed/>
+    <w:rsid w:val="00832BFA"/>
+    <w:rPr>
+      <w:color w:val="0000FF" w:themeColor="hyperlink"/>
+      <w:u w:val="single"/>
+    </w:rPr>
+  </w:style>
+  <w:style w:type="character" w:styleId="UnresolvedMention">
+    <w:name w:val="Unresolved Mention"/>
+    <w:basedOn w:val="DefaultParagraphFont"/>
+    <w:uiPriority w:val="99"/>
+    <w:rsid w:val="00832BFA"/>
+    <w:rPr>
+      <w:color w:val="605E5C"/>
+      <w:shd w:val="clear" w:color="auto" w:fill="E1DFDD"/>
+    </w:rPr>
+  </w:style>
 </w:styles>
 </file>
 

</xml_diff>